<commit_message>
Histogram, Rosenfeld i opis implementacji
</commit_message>
<xml_diff>
--- a/DominiakAleksander_AndrzejczakDominik.docx
+++ b/DominiakAleksander_AndrzejczakDominik.docx
@@ -1,6 +1,6 @@
 
 <file path=word/document.xml><?xml version="1.0" encoding="utf-8"?>
-<w:document xmlns:wpc="http://schemas.microsoft.com/office/word/2010/wordprocessingCanvas" xmlns:mc="http://schemas.openxmlformats.org/markup-compatibility/2006" xmlns:o="urn:schemas-microsoft-com:office:office" xmlns:r="http://schemas.openxmlformats.org/officeDocument/2006/relationships" xmlns:m="http://schemas.openxmlformats.org/officeDocument/2006/math" xmlns:v="urn:schemas-microsoft-com:vml" xmlns:wp14="http://schemas.microsoft.com/office/word/2010/wordprocessingDrawing" xmlns:wp="http://schemas.openxmlformats.org/drawingml/2006/wordprocessingDrawing" xmlns:w10="urn:schemas-microsoft-com:office:word" xmlns:w="http://schemas.openxmlformats.org/wordprocessingml/2006/main" xmlns:w14="http://schemas.microsoft.com/office/word/2010/wordml" xmlns:w15="http://schemas.microsoft.com/office/word/2012/wordml" xmlns:wpg="http://schemas.microsoft.com/office/word/2010/wordprocessingGroup" xmlns:wpi="http://schemas.microsoft.com/office/word/2010/wordprocessingInk" xmlns:wne="http://schemas.microsoft.com/office/word/2006/wordml" xmlns:wps="http://schemas.microsoft.com/office/word/2010/wordprocessingShape" mc:Ignorable="w14 w15 wp14">
+<w:document xmlns:wpc="http://schemas.microsoft.com/office/word/2010/wordprocessingCanvas" xmlns:mc="http://schemas.openxmlformats.org/markup-compatibility/2006" xmlns:o="urn:schemas-microsoft-com:office:office" xmlns:r="http://schemas.openxmlformats.org/officeDocument/2006/relationships" xmlns:m="http://schemas.openxmlformats.org/officeDocument/2006/math" xmlns:v="urn:schemas-microsoft-com:vml" xmlns:wp14="http://schemas.microsoft.com/office/word/2010/wordprocessingDrawing" xmlns:wp="http://schemas.openxmlformats.org/drawingml/2006/wordprocessingDrawing" xmlns:w10="urn:schemas-microsoft-com:office:word" xmlns:w="http://schemas.openxmlformats.org/wordprocessingml/2006/main" xmlns:w14="http://schemas.microsoft.com/office/word/2010/wordml" xmlns:wpg="http://schemas.microsoft.com/office/word/2010/wordprocessingGroup" xmlns:wpi="http://schemas.microsoft.com/office/word/2010/wordprocessingInk" xmlns:wne="http://schemas.microsoft.com/office/word/2006/wordml" xmlns:wps="http://schemas.microsoft.com/office/word/2010/wordprocessingShape" mc:Ignorable="w14 wp14">
   <w:body>
     <w:p>
       <w:pPr>
@@ -92,7 +92,7 @@
               </wp:inline>
             </w:drawing>
           </mc:Choice>
-          <mc:Fallback>
+          <mc:Fallback xmlns:w15="http://schemas.microsoft.com/office/word/2012/wordml">
             <w:pict>
               <v:group w14:anchorId="12170BD8" id="Group 2590" o:spid="_x0000_s1026" style="width:388.55pt;height:.4pt;mso-position-horizontal-relative:char;mso-position-vertical-relative:line" coordsize="49344,50" o:gfxdata="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">
                 <v:shape id="Shape 7" o:spid="_x0000_s1027" style="position:absolute;width:49344;height:0;visibility:visible;mso-wrap-style:square;v-text-anchor:top" coordsize="4934496,0" o:gfxdata="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" path="m,l4934496,e" filled="f" strokeweight=".14042mm">
@@ -227,7 +227,7 @@
               </wp:inline>
             </w:drawing>
           </mc:Choice>
-          <mc:Fallback>
+          <mc:Fallback xmlns:w15="http://schemas.microsoft.com/office/word/2012/wordml">
             <w:pict>
               <v:group w14:anchorId="5357C415" id="Group 2591" o:spid="_x0000_s1026" style="width:388.55pt;height:.4pt;mso-position-horizontal-relative:char;mso-position-vertical-relative:line" coordsize="49344,50" o:gfxdata="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">
                 <v:shape id="Shape 10" o:spid="_x0000_s1027" style="position:absolute;width:49344;height:0;visibility:visible;mso-wrap-style:square;v-text-anchor:top" coordsize="4934496,0" o:gfxdata="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" path="m,l4934496,e" filled="f" strokeweight=".14042mm">
@@ -327,7 +327,7 @@
               </wp:inline>
             </w:drawing>
           </mc:Choice>
-          <mc:Fallback>
+          <mc:Fallback xmlns:w15="http://schemas.microsoft.com/office/word/2012/wordml">
             <w:pict>
               <v:group w14:anchorId="41ACEEA6" id="Group 2592" o:spid="_x0000_s1026" style="width:85.05pt;height:.4pt;mso-position-horizontal-relative:char;mso-position-vertical-relative:line" coordsize="10799,50" o:gfxdata="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">
                 <v:shape id="Shape 12" o:spid="_x0000_s1027" style="position:absolute;width:10799;height:0;visibility:visible;mso-wrap-style:square;v-text-anchor:top" coordsize="1079995,0" o:gfxdata="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" path="m,l1079995,e" filled="f" strokeweight=".14042mm">
@@ -433,7 +433,7 @@
               </wp:inline>
             </w:drawing>
           </mc:Choice>
-          <mc:Fallback>
+          <mc:Fallback xmlns:w15="http://schemas.microsoft.com/office/word/2012/wordml">
             <w:pict>
               <v:group w14:anchorId="6A46AAEA" id="Group 2593" o:spid="_x0000_s1026" style="width:85.05pt;height:.4pt;mso-position-horizontal-relative:char;mso-position-vertical-relative:line" coordsize="10799,50" o:gfxdata="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">
                 <v:shape id="Shape 14" o:spid="_x0000_s1027" style="position:absolute;width:10799;height:0;visibility:visible;mso-wrap-style:square;v-text-anchor:top" coordsize="1079995,0" o:gfxdata="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" path="m,l1079995,e" filled="f" strokeweight=".14042mm">
@@ -506,19 +506,7 @@
         <w:rPr>
           <w:color w:val="000000"/>
         </w:rPr>
-        <w:t>234</w:t>
-      </w:r>
-      <w:r>
-        <w:rPr>
-          <w:color w:val="000000"/>
-        </w:rPr>
-        <w:t> </w:t>
-      </w:r>
-      <w:r>
-        <w:rPr>
-          <w:color w:val="000000"/>
-        </w:rPr>
-        <w:t>049</w:t>
+        <w:t>234049</w:t>
       </w:r>
     </w:p>
     <w:p>
@@ -548,7 +536,7 @@
         <w:rPr>
           <w:color w:val="000000"/>
         </w:rPr>
-        <w:t>nr albumu 2</w:t>
+        <w:t>234038</w:t>
       </w:r>
     </w:p>
     <w:p>
@@ -834,15 +822,6 @@
     </w:p>
     <w:p>
       <w:pPr>
-        <w:pStyle w:val="Akapitzlist"/>
-        <w:ind w:left="2527" w:firstLine="0"/>
-        <w:rPr>
-          <w:color w:val="auto"/>
-        </w:rPr>
-      </w:pPr>
-    </w:p>
-    <w:p>
-      <w:pPr>
         <w:ind w:left="0" w:firstLine="0"/>
         <w:rPr>
           <w:color w:val="auto"/>
@@ -870,8 +849,16 @@
         <w:rPr>
           <w:color w:val="auto"/>
         </w:rPr>
-        <w:t xml:space="preserve"> lub zminiejszyć</w:t>
-      </w:r>
+        <w:t xml:space="preserve"> lub </w:t>
+      </w:r>
+      <w:proofErr w:type="spellStart"/>
+      <w:r>
+        <w:rPr>
+          <w:color w:val="auto"/>
+        </w:rPr>
+        <w:t>zminiejszyć</w:t>
+      </w:r>
+      <w:proofErr w:type="spellEnd"/>
       <w:r>
         <w:rPr>
           <w:color w:val="auto"/>
@@ -901,6 +888,7 @@
           <w:sz w:val="32"/>
         </w:rPr>
       </w:pPr>
+      <w:proofErr w:type="spellStart"/>
       <w:r>
         <w:rPr>
           <w:color w:val="auto"/>
@@ -916,6 +904,7 @@
         </w:rPr>
         <w:t>i,j</w:t>
       </w:r>
+      <w:proofErr w:type="spellEnd"/>
       <w:r>
         <w:rPr>
           <w:color w:val="auto"/>
@@ -923,6 +912,7 @@
         </w:rPr>
         <w:t xml:space="preserve"> = </w:t>
       </w:r>
+      <w:proofErr w:type="spellStart"/>
       <w:r>
         <w:rPr>
           <w:color w:val="auto"/>
@@ -938,6 +928,7 @@
         </w:rPr>
         <w:t>i,j</w:t>
       </w:r>
+      <w:proofErr w:type="spellEnd"/>
       <w:r>
         <w:rPr>
           <w:color w:val="auto"/>
@@ -959,6 +950,7 @@
         </w:rPr>
         <w:t xml:space="preserve">  </w:t>
       </w:r>
+      <w:proofErr w:type="spellStart"/>
       <w:r>
         <w:rPr>
           <w:color w:val="auto"/>
@@ -974,6 +966,7 @@
         </w:rPr>
         <w:t>i,j</w:t>
       </w:r>
+      <w:proofErr w:type="spellEnd"/>
       <w:r>
         <w:rPr>
           <w:color w:val="auto"/>
@@ -981,6 +974,7 @@
         </w:rPr>
         <w:t xml:space="preserve"> = </w:t>
       </w:r>
+      <w:proofErr w:type="spellStart"/>
       <w:r>
         <w:rPr>
           <w:color w:val="auto"/>
@@ -996,6 +990,7 @@
         </w:rPr>
         <w:t>i,j</w:t>
       </w:r>
+      <w:proofErr w:type="spellEnd"/>
       <w:r>
         <w:rPr>
           <w:color w:val="auto"/>
@@ -1024,6 +1019,7 @@
         </w:rPr>
         <w:t xml:space="preserve">Gdzie, </w:t>
       </w:r>
+      <w:proofErr w:type="spellStart"/>
       <w:r>
         <w:rPr>
           <w:color w:val="auto"/>
@@ -1041,6 +1037,7 @@
         </w:rPr>
         <w:t>i,j</w:t>
       </w:r>
+      <w:proofErr w:type="spellEnd"/>
       <w:r>
         <w:rPr>
           <w:color w:val="auto"/>
@@ -1068,8 +1065,55 @@
           <w:color w:val="auto"/>
           <w:szCs w:val="24"/>
         </w:rPr>
-        <w:lastRenderedPageBreak/>
-        <w:t>Modyfikując kontrast obrazu warto zastosować LUT (Look Up Table)</w:t>
+        <w:t>Modyfikując kontrast obrazu warto zastosować LUT (</w:t>
+      </w:r>
+      <w:proofErr w:type="spellStart"/>
+      <w:r>
+        <w:rPr>
+          <w:color w:val="auto"/>
+          <w:szCs w:val="24"/>
+        </w:rPr>
+        <w:t>Look</w:t>
+      </w:r>
+      <w:proofErr w:type="spellEnd"/>
+      <w:r>
+        <w:rPr>
+          <w:color w:val="auto"/>
+          <w:szCs w:val="24"/>
+        </w:rPr>
+        <w:t xml:space="preserve"> </w:t>
+      </w:r>
+      <w:proofErr w:type="spellStart"/>
+      <w:r>
+        <w:rPr>
+          <w:color w:val="auto"/>
+          <w:szCs w:val="24"/>
+        </w:rPr>
+        <w:t>Up</w:t>
+      </w:r>
+      <w:proofErr w:type="spellEnd"/>
+      <w:r>
+        <w:rPr>
+          <w:color w:val="auto"/>
+          <w:szCs w:val="24"/>
+        </w:rPr>
+        <w:t xml:space="preserve"> </w:t>
+      </w:r>
+      <w:proofErr w:type="spellStart"/>
+      <w:r>
+        <w:rPr>
+          <w:color w:val="auto"/>
+          <w:szCs w:val="24"/>
+        </w:rPr>
+        <w:t>Table</w:t>
+      </w:r>
+      <w:proofErr w:type="spellEnd"/>
+      <w:r>
+        <w:rPr>
+          <w:color w:val="auto"/>
+          <w:szCs w:val="24"/>
+        </w:rPr>
+        <w:t>)</w:t>
       </w:r>
       <w:r>
         <w:rPr>
@@ -1104,7 +1148,23 @@
           <w:color w:val="auto"/>
           <w:szCs w:val="24"/>
         </w:rPr>
-        <w:t xml:space="preserve"> Przygotowanie tablicy LUT opiera się na rozwiązaniu równania liniowego ax + b :</w:t>
+        <w:t xml:space="preserve"> Przygotowanie tablicy LUT opiera się na rozwiązaniu równania liniowego </w:t>
+      </w:r>
+      <w:proofErr w:type="spellStart"/>
+      <w:r>
+        <w:rPr>
+          <w:color w:val="auto"/>
+          <w:szCs w:val="24"/>
+        </w:rPr>
+        <w:t>ax</w:t>
+      </w:r>
+      <w:proofErr w:type="spellEnd"/>
+      <w:r>
+        <w:rPr>
+          <w:color w:val="auto"/>
+          <w:szCs w:val="24"/>
+        </w:rPr>
+        <w:t xml:space="preserve"> + b :</w:t>
       </w:r>
     </w:p>
     <w:p>
@@ -1123,160 +1183,12 @@
           <w:sz w:val="32"/>
           <w:vertAlign w:val="subscript"/>
         </w:rPr>
+        <w:lastRenderedPageBreak/>
         <w:drawing>
           <wp:inline distT="0" distB="0" distL="0" distR="0" wp14:anchorId="6D4789C6" wp14:editId="7651EAD2">
             <wp:extent cx="4935220" cy="1910080"/>
             <wp:effectExtent l="0" t="0" r="0" b="0"/>
             <wp:docPr id="1" name="Obraz 1"/>
-            <wp:cNvGraphicFramePr>
-              <a:graphicFrameLocks xmlns:a="http://schemas.openxmlformats.org/drawingml/2006/main" noChangeAspect="1"/>
-            </wp:cNvGraphicFramePr>
-            <a:graphic xmlns:a="http://schemas.openxmlformats.org/drawingml/2006/main">
-              <a:graphicData uri="http://schemas.openxmlformats.org/drawingml/2006/picture">
-                <pic:pic xmlns:pic="http://schemas.openxmlformats.org/drawingml/2006/picture">
-                  <pic:nvPicPr>
-                    <pic:cNvPr id="1" name=""/>
-                    <pic:cNvPicPr/>
-                  </pic:nvPicPr>
-                  <pic:blipFill>
-                    <a:blip r:embed="rId8"/>
-                    <a:stretch>
-                      <a:fillRect/>
-                    </a:stretch>
-                  </pic:blipFill>
-                  <pic:spPr>
-                    <a:xfrm>
-                      <a:off x="0" y="0"/>
-                      <a:ext cx="4935220" cy="1910080"/>
-                    </a:xfrm>
-                    <a:prstGeom prst="rect">
-                      <a:avLst/>
-                    </a:prstGeom>
-                  </pic:spPr>
-                </pic:pic>
-              </a:graphicData>
-            </a:graphic>
-          </wp:inline>
-        </w:drawing>
-      </w:r>
-    </w:p>
-    <w:p>
-      <w:pPr>
-        <w:ind w:left="0" w:firstLine="0"/>
-        <w:rPr>
-          <w:color w:val="auto"/>
-          <w:szCs w:val="24"/>
-        </w:rPr>
-      </w:pPr>
-      <w:r>
-        <w:rPr>
-          <w:color w:val="auto"/>
-          <w:szCs w:val="24"/>
-        </w:rPr>
-        <w:t>gdzie,</w:t>
-      </w:r>
-      <w:r>
-        <w:rPr>
-          <w:color w:val="auto"/>
-          <w:sz w:val="32"/>
-          <w:vertAlign w:val="subscript"/>
-        </w:rPr>
-        <w:t xml:space="preserve"> </w:t>
-      </w:r>
-      <w:r>
-        <w:rPr>
-          <w:color w:val="auto"/>
-          <w:szCs w:val="24"/>
-        </w:rPr>
-        <w:t>i</w:t>
-      </w:r>
-      <w:r>
-        <w:rPr>
-          <w:color w:val="auto"/>
-          <w:szCs w:val="24"/>
-          <w:vertAlign w:val="subscript"/>
-        </w:rPr>
-        <w:t>max</w:t>
-      </w:r>
-      <w:r>
-        <w:rPr>
-          <w:color w:val="auto"/>
-          <w:szCs w:val="24"/>
-        </w:rPr>
-        <w:t xml:space="preserve"> – maksymalna możliwa wartość piksela (255)</w:t>
-      </w:r>
-    </w:p>
-    <w:p>
-      <w:pPr>
-        <w:ind w:left="0" w:firstLine="0"/>
-        <w:rPr>
-          <w:color w:val="auto"/>
-          <w:szCs w:val="24"/>
-        </w:rPr>
-      </w:pPr>
-      <w:r>
-        <w:rPr>
-          <w:color w:val="auto"/>
-          <w:szCs w:val="24"/>
-        </w:rPr>
-        <w:t>W przypadku standardowych wartości pikseli maksymalną wartością jest 255. Tak więc utworzenie tabeli LUT sprowadza się do rozwiązania równania a(i – 127) + 127</w:t>
-      </w:r>
-      <w:r>
-        <w:rPr>
-          <w:color w:val="auto"/>
-          <w:szCs w:val="24"/>
-        </w:rPr>
-        <w:t xml:space="preserve"> dla wszystkich możliwych wartości piksela</w:t>
-      </w:r>
-      <w:r>
-        <w:rPr>
-          <w:color w:val="auto"/>
-          <w:szCs w:val="24"/>
-        </w:rPr>
-        <w:t xml:space="preserve"> i</w:t>
-      </w:r>
-      <w:r>
-        <w:rPr>
-          <w:color w:val="auto"/>
-          <w:szCs w:val="24"/>
-        </w:rPr>
-        <w:t xml:space="preserve"> z przedziału [0, 255].</w:t>
-      </w:r>
-      <w:r>
-        <w:rPr>
-          <w:color w:val="auto"/>
-          <w:szCs w:val="24"/>
-        </w:rPr>
-        <w:t xml:space="preserve"> </w:t>
-      </w:r>
-      <w:r>
-        <w:rPr>
-          <w:color w:val="auto"/>
-          <w:szCs w:val="24"/>
-        </w:rPr>
-        <w:t>Parametr a jest modyfikowany przez użytkownika co prowadzi do zmian wykresu powyższej funkcji:</w:t>
-      </w:r>
-    </w:p>
-    <w:p>
-      <w:pPr>
-        <w:ind w:left="0" w:firstLine="0"/>
-        <w:jc w:val="center"/>
-        <w:rPr>
-          <w:color w:val="auto"/>
-          <w:szCs w:val="24"/>
-        </w:rPr>
-      </w:pPr>
-      <w:r>
-        <w:rPr>
-          <w:noProof/>
-          <w:color w:val="auto"/>
-          <w:szCs w:val="24"/>
-        </w:rPr>
-        <w:drawing>
-          <wp:inline distT="0" distB="0" distL="0" distR="0" wp14:anchorId="542CFA43" wp14:editId="5A3A44D6">
-            <wp:extent cx="1991003" cy="1476581"/>
-            <wp:effectExtent l="0" t="0" r="9525" b="9525"/>
-            <wp:docPr id="2" name="Obraz 2"/>
             <wp:cNvGraphicFramePr>
               <a:graphicFrameLocks xmlns:a="http://schemas.openxmlformats.org/drawingml/2006/main" noChangeAspect="1"/>
             </wp:cNvGraphicFramePr>
@@ -1296,7 +1208,7 @@
                   <pic:spPr>
                     <a:xfrm>
                       <a:off x="0" y="0"/>
-                      <a:ext cx="1991003" cy="1476581"/>
+                      <a:ext cx="4935220" cy="1910080"/>
                     </a:xfrm>
                     <a:prstGeom prst="rect">
                       <a:avLst/>
@@ -1322,44 +1234,90 @@
           <w:color w:val="auto"/>
           <w:szCs w:val="24"/>
         </w:rPr>
-        <w:t>Gdy mamy już zdefiniowany LUT możemy modyfikować piksele na obrazie przypisując im odpowiednie wartości. Dokonujemy przypisania dla każdego piksela obrazu oryginalnego tak, że i = LUT[i].</w:t>
-      </w:r>
-    </w:p>
-    <w:p>
-      <w:pPr>
-        <w:ind w:left="0" w:firstLine="708"/>
-        <w:rPr>
-          <w:color w:val="auto"/>
-          <w:szCs w:val="24"/>
-        </w:rPr>
-      </w:pPr>
-      <w:r>
-        <w:rPr>
-          <w:color w:val="auto"/>
-          <w:szCs w:val="24"/>
-        </w:rPr>
-        <w:t xml:space="preserve">Podobną metodę przyjęto na potrzeby wyznaczenia negatywu obrazu. </w:t>
-      </w:r>
-      <w:r>
-        <w:rPr>
-          <w:color w:val="auto"/>
-          <w:szCs w:val="24"/>
-        </w:rPr>
-        <w:t>Wykorzystanie tablicy LUT pozwala na zaoszczędzenie zasobów podczas obliczeń dla każdego piksela. W tym przypadku powstawanie tablicy LUT opiera się na odjęciu od możliwej maksymalnej wartości -  i-tego piksela</w:t>
-      </w:r>
-      <w:r>
-        <w:rPr>
-          <w:color w:val="auto"/>
-          <w:szCs w:val="24"/>
-        </w:rPr>
-        <w:t xml:space="preserve"> [2]</w:t>
-      </w:r>
-      <w:r>
-        <w:rPr>
-          <w:color w:val="auto"/>
-          <w:szCs w:val="24"/>
-        </w:rPr>
-        <w:t>:</w:t>
+        <w:t>gdzie,</w:t>
+      </w:r>
+      <w:r>
+        <w:rPr>
+          <w:color w:val="auto"/>
+          <w:sz w:val="32"/>
+          <w:vertAlign w:val="subscript"/>
+        </w:rPr>
+        <w:t xml:space="preserve"> </w:t>
+      </w:r>
+      <w:proofErr w:type="spellStart"/>
+      <w:r>
+        <w:rPr>
+          <w:color w:val="auto"/>
+          <w:szCs w:val="24"/>
+        </w:rPr>
+        <w:t>i</w:t>
+      </w:r>
+      <w:r>
+        <w:rPr>
+          <w:color w:val="auto"/>
+          <w:szCs w:val="24"/>
+          <w:vertAlign w:val="subscript"/>
+        </w:rPr>
+        <w:t>max</w:t>
+      </w:r>
+      <w:proofErr w:type="spellEnd"/>
+      <w:r>
+        <w:rPr>
+          <w:color w:val="auto"/>
+          <w:szCs w:val="24"/>
+        </w:rPr>
+        <w:t xml:space="preserve"> – maksymalna możliwa wartość piksela (255)</w:t>
+      </w:r>
+    </w:p>
+    <w:p>
+      <w:pPr>
+        <w:ind w:left="0" w:firstLine="0"/>
+        <w:rPr>
+          <w:color w:val="auto"/>
+          <w:szCs w:val="24"/>
+        </w:rPr>
+      </w:pPr>
+      <w:r>
+        <w:rPr>
+          <w:color w:val="auto"/>
+          <w:szCs w:val="24"/>
+        </w:rPr>
+        <w:t>W przypadku standardowych wartości pikseli maksymalną wartością jest 255. Tak więc utworzenie tabeli LUT sprowadza się do rozwiązania równania a(i – 127) + 127</w:t>
+      </w:r>
+      <w:r>
+        <w:rPr>
+          <w:color w:val="auto"/>
+          <w:szCs w:val="24"/>
+        </w:rPr>
+        <w:t xml:space="preserve"> dla wszystkich możliwych wartości piksela</w:t>
+      </w:r>
+      <w:r>
+        <w:rPr>
+          <w:color w:val="auto"/>
+          <w:szCs w:val="24"/>
+        </w:rPr>
+        <w:t xml:space="preserve"> i</w:t>
+      </w:r>
+      <w:r>
+        <w:rPr>
+          <w:color w:val="auto"/>
+          <w:szCs w:val="24"/>
+        </w:rPr>
+        <w:t xml:space="preserve"> z przedziału [0, 255].</w:t>
+      </w:r>
+      <w:r>
+        <w:rPr>
+          <w:color w:val="auto"/>
+          <w:szCs w:val="24"/>
+        </w:rPr>
+        <w:t xml:space="preserve"> </w:t>
+      </w:r>
+      <w:r>
+        <w:rPr>
+          <w:color w:val="auto"/>
+          <w:szCs w:val="24"/>
+        </w:rPr>
+        <w:t>Parametr a jest modyfikowany przez użytkownika co prowadzi do zmian wykresu powyższej funkcji:</w:t>
       </w:r>
     </w:p>
     <w:p>
@@ -1373,15 +1331,15 @@
       </w:pPr>
       <w:r>
         <w:rPr>
-          <w:color w:val="auto"/>
-          <w:szCs w:val="24"/>
-        </w:rPr>
-        <w:lastRenderedPageBreak/>
+          <w:noProof/>
+          <w:color w:val="auto"/>
+          <w:szCs w:val="24"/>
+        </w:rPr>
         <w:drawing>
-          <wp:inline distT="0" distB="0" distL="0" distR="0" wp14:anchorId="56D31F3B" wp14:editId="67C08DF8">
-            <wp:extent cx="1638529" cy="352474"/>
-            <wp:effectExtent l="0" t="0" r="0" b="9525"/>
-            <wp:docPr id="3" name="Obraz 3"/>
+          <wp:inline distT="0" distB="0" distL="0" distR="0" wp14:anchorId="542CFA43" wp14:editId="5A3A44D6">
+            <wp:extent cx="1991003" cy="1476581"/>
+            <wp:effectExtent l="0" t="0" r="9525" b="9525"/>
+            <wp:docPr id="2" name="Obraz 2"/>
             <wp:cNvGraphicFramePr>
               <a:graphicFrameLocks xmlns:a="http://schemas.openxmlformats.org/drawingml/2006/main" noChangeAspect="1"/>
             </wp:cNvGraphicFramePr>
@@ -1401,6 +1359,111 @@
                   <pic:spPr>
                     <a:xfrm>
                       <a:off x="0" y="0"/>
+                      <a:ext cx="1991003" cy="1476581"/>
+                    </a:xfrm>
+                    <a:prstGeom prst="rect">
+                      <a:avLst/>
+                    </a:prstGeom>
+                  </pic:spPr>
+                </pic:pic>
+              </a:graphicData>
+            </a:graphic>
+          </wp:inline>
+        </w:drawing>
+      </w:r>
+    </w:p>
+    <w:p>
+      <w:pPr>
+        <w:ind w:left="0" w:firstLine="0"/>
+        <w:rPr>
+          <w:color w:val="auto"/>
+          <w:szCs w:val="24"/>
+        </w:rPr>
+      </w:pPr>
+      <w:r>
+        <w:rPr>
+          <w:color w:val="auto"/>
+          <w:szCs w:val="24"/>
+        </w:rPr>
+        <w:t>Gdy mamy już zdefiniowany LUT możemy modyfikować piksele na obrazie przypisując im odpowiednie wartości. Dokonujemy przypisania dla każdego piksela obrazu oryginalnego tak, że i = LUT[i].</w:t>
+      </w:r>
+    </w:p>
+    <w:p>
+      <w:pPr>
+        <w:ind w:left="0" w:firstLine="708"/>
+        <w:rPr>
+          <w:color w:val="auto"/>
+          <w:szCs w:val="24"/>
+        </w:rPr>
+      </w:pPr>
+      <w:r>
+        <w:rPr>
+          <w:color w:val="auto"/>
+          <w:szCs w:val="24"/>
+        </w:rPr>
+        <w:t xml:space="preserve">Podobną metodę przyjęto na potrzeby wyznaczenia negatywu obrazu. </w:t>
+      </w:r>
+      <w:r>
+        <w:rPr>
+          <w:color w:val="auto"/>
+          <w:szCs w:val="24"/>
+        </w:rPr>
+        <w:t>Wykorzystanie tablicy LUT pozwala na zaoszczędzenie zasobów podczas obliczeń dla każdego piksela. W tym przypadku powstawanie tablicy LUT opiera się na odjęciu od możliwej maksymalnej wartości -  i-tego piksela</w:t>
+      </w:r>
+      <w:r>
+        <w:rPr>
+          <w:color w:val="auto"/>
+          <w:szCs w:val="24"/>
+        </w:rPr>
+        <w:t xml:space="preserve"> [2]</w:t>
+      </w:r>
+      <w:r>
+        <w:rPr>
+          <w:color w:val="auto"/>
+          <w:szCs w:val="24"/>
+        </w:rPr>
+        <w:t>:</w:t>
+      </w:r>
+    </w:p>
+    <w:p>
+      <w:pPr>
+        <w:ind w:left="0" w:firstLine="0"/>
+        <w:jc w:val="center"/>
+        <w:rPr>
+          <w:color w:val="auto"/>
+          <w:szCs w:val="24"/>
+        </w:rPr>
+      </w:pPr>
+      <w:r>
+        <w:rPr>
+          <w:noProof/>
+          <w:color w:val="auto"/>
+          <w:szCs w:val="24"/>
+        </w:rPr>
+        <w:drawing>
+          <wp:inline distT="0" distB="0" distL="0" distR="0" wp14:anchorId="56D31F3B" wp14:editId="67C08DF8">
+            <wp:extent cx="1638529" cy="352474"/>
+            <wp:effectExtent l="0" t="0" r="0" b="9525"/>
+            <wp:docPr id="3" name="Obraz 3"/>
+            <wp:cNvGraphicFramePr>
+              <a:graphicFrameLocks xmlns:a="http://schemas.openxmlformats.org/drawingml/2006/main" noChangeAspect="1"/>
+            </wp:cNvGraphicFramePr>
+            <a:graphic xmlns:a="http://schemas.openxmlformats.org/drawingml/2006/main">
+              <a:graphicData uri="http://schemas.openxmlformats.org/drawingml/2006/picture">
+                <pic:pic xmlns:pic="http://schemas.openxmlformats.org/drawingml/2006/picture">
+                  <pic:nvPicPr>
+                    <pic:cNvPr id="1" name=""/>
+                    <pic:cNvPicPr/>
+                  </pic:nvPicPr>
+                  <pic:blipFill>
+                    <a:blip r:embed="rId11"/>
+                    <a:stretch>
+                      <a:fillRect/>
+                    </a:stretch>
+                  </pic:blipFill>
+                  <pic:spPr>
+                    <a:xfrm>
+                      <a:off x="0" y="0"/>
                       <a:ext cx="1638529" cy="352474"/>
                     </a:xfrm>
                     <a:prstGeom prst="rect">
@@ -1427,6 +1490,7 @@
           <w:color w:val="auto"/>
           <w:szCs w:val="24"/>
         </w:rPr>
+        <w:lastRenderedPageBreak/>
         <w:t>Co odpowiada wykresowi funkcji:</w:t>
       </w:r>
     </w:p>
@@ -1441,6 +1505,7 @@
       </w:pPr>
       <w:r>
         <w:rPr>
+          <w:noProof/>
           <w:color w:val="auto"/>
           <w:szCs w:val="24"/>
         </w:rPr>
@@ -1460,7 +1525,7 @@
                     <pic:cNvPicPr/>
                   </pic:nvPicPr>
                   <pic:blipFill>
-                    <a:blip r:embed="rId11"/>
+                    <a:blip r:embed="rId12"/>
                     <a:stretch>
                       <a:fillRect/>
                     </a:stretch>
@@ -1765,7 +1830,15 @@
           <w:color w:val="auto"/>
           <w:szCs w:val="24"/>
         </w:rPr>
-        <w:t>Maskę stosujemy dla każdego piksela z wyjątkiem pierwszych i ostatnich wierszy i kolumn. Jest to jeden ze sposobów uniknięcia problemu pikseli granicznych, dla których zastosowanie maski powoduje wykroczenie poza obraz. Następnie przyjmując a</w:t>
+        <w:t xml:space="preserve">Maskę stosujemy dla każdego piksela z wyjątkiem pierwszych i ostatnich wierszy i kolumn. Jest to jeden ze sposobów uniknięcia problemu pikseli granicznych, dla których zastosowanie maski powoduje wykroczenie poza obraz. Następnie przyjmując </w:t>
+      </w:r>
+      <w:proofErr w:type="spellStart"/>
+      <w:r>
+        <w:rPr>
+          <w:color w:val="auto"/>
+          <w:szCs w:val="24"/>
+        </w:rPr>
+        <w:t>a</w:t>
       </w:r>
       <w:r>
         <w:rPr>
@@ -1775,6 +1848,7 @@
         </w:rPr>
         <w:t>i,j</w:t>
       </w:r>
+      <w:proofErr w:type="spellEnd"/>
       <w:r>
         <w:rPr>
           <w:color w:val="auto"/>
@@ -1794,6 +1868,7 @@
       </w:pPr>
       <w:r>
         <w:rPr>
+          <w:noProof/>
           <w:color w:val="auto"/>
           <w:szCs w:val="24"/>
         </w:rPr>
@@ -1802,74 +1877,6 @@
             <wp:extent cx="1562318" cy="1171739"/>
             <wp:effectExtent l="0" t="0" r="0" b="9525"/>
             <wp:docPr id="5" name="Obraz 5"/>
-            <wp:cNvGraphicFramePr>
-              <a:graphicFrameLocks xmlns:a="http://schemas.openxmlformats.org/drawingml/2006/main" noChangeAspect="1"/>
-            </wp:cNvGraphicFramePr>
-            <a:graphic xmlns:a="http://schemas.openxmlformats.org/drawingml/2006/main">
-              <a:graphicData uri="http://schemas.openxmlformats.org/drawingml/2006/picture">
-                <pic:pic xmlns:pic="http://schemas.openxmlformats.org/drawingml/2006/picture">
-                  <pic:nvPicPr>
-                    <pic:cNvPr id="1" name=""/>
-                    <pic:cNvPicPr/>
-                  </pic:nvPicPr>
-                  <pic:blipFill>
-                    <a:blip r:embed="rId12"/>
-                    <a:stretch>
-                      <a:fillRect/>
-                    </a:stretch>
-                  </pic:blipFill>
-                  <pic:spPr>
-                    <a:xfrm>
-                      <a:off x="0" y="0"/>
-                      <a:ext cx="1562318" cy="1171739"/>
-                    </a:xfrm>
-                    <a:prstGeom prst="rect">
-                      <a:avLst/>
-                    </a:prstGeom>
-                  </pic:spPr>
-                </pic:pic>
-              </a:graphicData>
-            </a:graphic>
-          </wp:inline>
-        </w:drawing>
-      </w:r>
-    </w:p>
-    <w:p>
-      <w:pPr>
-        <w:ind w:left="0" w:firstLine="0"/>
-        <w:rPr>
-          <w:color w:val="auto"/>
-          <w:szCs w:val="24"/>
-        </w:rPr>
-      </w:pPr>
-      <w:r>
-        <w:rPr>
-          <w:color w:val="auto"/>
-          <w:szCs w:val="24"/>
-        </w:rPr>
-        <w:lastRenderedPageBreak/>
-        <w:t>Możemy zastosować wzory stosowane do stosowania różnych filtrów:</w:t>
-      </w:r>
-    </w:p>
-    <w:p>
-      <w:pPr>
-        <w:ind w:left="0" w:firstLine="0"/>
-        <w:jc w:val="center"/>
-        <w:rPr>
-          <w:color w:val="auto"/>
-          <w:szCs w:val="24"/>
-        </w:rPr>
-      </w:pPr>
-      <w:r>
-        <w:rPr>
-          <w:color w:val="auto"/>
-          <w:szCs w:val="24"/>
-        </w:rPr>
-        <w:drawing>
-          <wp:inline distT="0" distB="0" distL="0" distR="0" wp14:anchorId="2B930853" wp14:editId="45167195">
-            <wp:extent cx="4696480" cy="1267002"/>
-            <wp:effectExtent l="0" t="0" r="0" b="9525"/>
-            <wp:docPr id="6" name="Obraz 6"/>
             <wp:cNvGraphicFramePr>
               <a:graphicFrameLocks xmlns:a="http://schemas.openxmlformats.org/drawingml/2006/main" noChangeAspect="1"/>
             </wp:cNvGraphicFramePr>
@@ -1889,7 +1896,7 @@
                   <pic:spPr>
                     <a:xfrm>
                       <a:off x="0" y="0"/>
-                      <a:ext cx="4696480" cy="1267002"/>
+                      <a:ext cx="1562318" cy="1171739"/>
                     </a:xfrm>
                     <a:prstGeom prst="rect">
                       <a:avLst/>
@@ -1905,6 +1912,22 @@
     <w:p>
       <w:pPr>
         <w:ind w:left="0" w:firstLine="0"/>
+        <w:rPr>
+          <w:color w:val="auto"/>
+          <w:szCs w:val="24"/>
+        </w:rPr>
+      </w:pPr>
+      <w:r>
+        <w:rPr>
+          <w:color w:val="auto"/>
+          <w:szCs w:val="24"/>
+        </w:rPr>
+        <w:t>Możemy zastosować wzory stosowane do stosowania różnych filtrów:</w:t>
+      </w:r>
+    </w:p>
+    <w:p>
+      <w:pPr>
+        <w:ind w:left="0" w:firstLine="0"/>
         <w:jc w:val="center"/>
         <w:rPr>
           <w:color w:val="auto"/>
@@ -1913,14 +1936,16 @@
       </w:pPr>
       <w:r>
         <w:rPr>
-          <w:color w:val="auto"/>
-          <w:szCs w:val="24"/>
-        </w:rPr>
+          <w:noProof/>
+          <w:color w:val="auto"/>
+          <w:szCs w:val="24"/>
+        </w:rPr>
+        <w:lastRenderedPageBreak/>
         <w:drawing>
-          <wp:inline distT="0" distB="0" distL="0" distR="0" wp14:anchorId="7A950BBB" wp14:editId="65E24E40">
-            <wp:extent cx="4935220" cy="662305"/>
-            <wp:effectExtent l="0" t="0" r="0" b="4445"/>
-            <wp:docPr id="8" name="Obraz 8"/>
+          <wp:inline distT="0" distB="0" distL="0" distR="0" wp14:anchorId="2B930853" wp14:editId="45167195">
+            <wp:extent cx="4696480" cy="1267002"/>
+            <wp:effectExtent l="0" t="0" r="0" b="9525"/>
+            <wp:docPr id="6" name="Obraz 6"/>
             <wp:cNvGraphicFramePr>
               <a:graphicFrameLocks xmlns:a="http://schemas.openxmlformats.org/drawingml/2006/main" noChangeAspect="1"/>
             </wp:cNvGraphicFramePr>
@@ -1940,6 +1965,58 @@
                   <pic:spPr>
                     <a:xfrm>
                       <a:off x="0" y="0"/>
+                      <a:ext cx="4696480" cy="1267002"/>
+                    </a:xfrm>
+                    <a:prstGeom prst="rect">
+                      <a:avLst/>
+                    </a:prstGeom>
+                  </pic:spPr>
+                </pic:pic>
+              </a:graphicData>
+            </a:graphic>
+          </wp:inline>
+        </w:drawing>
+      </w:r>
+    </w:p>
+    <w:p>
+      <w:pPr>
+        <w:ind w:left="0" w:firstLine="0"/>
+        <w:jc w:val="center"/>
+        <w:rPr>
+          <w:color w:val="auto"/>
+          <w:szCs w:val="24"/>
+        </w:rPr>
+      </w:pPr>
+      <w:r>
+        <w:rPr>
+          <w:noProof/>
+          <w:color w:val="auto"/>
+          <w:szCs w:val="24"/>
+        </w:rPr>
+        <w:drawing>
+          <wp:inline distT="0" distB="0" distL="0" distR="0" wp14:anchorId="7A950BBB" wp14:editId="65E24E40">
+            <wp:extent cx="4935220" cy="662305"/>
+            <wp:effectExtent l="0" t="0" r="0" b="4445"/>
+            <wp:docPr id="8" name="Obraz 8"/>
+            <wp:cNvGraphicFramePr>
+              <a:graphicFrameLocks xmlns:a="http://schemas.openxmlformats.org/drawingml/2006/main" noChangeAspect="1"/>
+            </wp:cNvGraphicFramePr>
+            <a:graphic xmlns:a="http://schemas.openxmlformats.org/drawingml/2006/main">
+              <a:graphicData uri="http://schemas.openxmlformats.org/drawingml/2006/picture">
+                <pic:pic xmlns:pic="http://schemas.openxmlformats.org/drawingml/2006/picture">
+                  <pic:nvPicPr>
+                    <pic:cNvPr id="1" name=""/>
+                    <pic:cNvPicPr/>
+                  </pic:nvPicPr>
+                  <pic:blipFill>
+                    <a:blip r:embed="rId15"/>
+                    <a:stretch>
+                      <a:fillRect/>
+                    </a:stretch>
+                  </pic:blipFill>
+                  <pic:spPr>
+                    <a:xfrm>
+                      <a:off x="0" y="0"/>
                       <a:ext cx="4935220" cy="662305"/>
                     </a:xfrm>
                     <a:prstGeom prst="rect">
@@ -1966,7 +2043,15 @@
           <w:color w:val="auto"/>
           <w:szCs w:val="24"/>
         </w:rPr>
-        <w:t>Gdzie, a</w:t>
+        <w:t xml:space="preserve">Gdzie, </w:t>
+      </w:r>
+      <w:proofErr w:type="spellStart"/>
+      <w:r>
+        <w:rPr>
+          <w:color w:val="auto"/>
+          <w:szCs w:val="24"/>
+        </w:rPr>
+        <w:t>a</w:t>
       </w:r>
       <w:r>
         <w:rPr>
@@ -1984,6 +2069,7 @@
         </w:rPr>
         <w:t>i,j</w:t>
       </w:r>
+      <w:proofErr w:type="spellEnd"/>
       <w:r>
         <w:rPr>
           <w:color w:val="auto"/>
@@ -2065,7 +2151,23 @@
           <w:color w:val="auto"/>
           <w:szCs w:val="24"/>
         </w:rPr>
-        <w:t>Filtry liniowe północ, północny-wschód, wschód i południowy-wschód służą między innymi do wyznaczania krawędzi na obrazie. Każdemu z powyższych odpowiada maska:</w:t>
+        <w:t xml:space="preserve">Filtry liniowe północ, północny-wschód, wschód i </w:t>
+      </w:r>
+      <w:proofErr w:type="spellStart"/>
+      <w:r>
+        <w:rPr>
+          <w:color w:val="auto"/>
+          <w:szCs w:val="24"/>
+        </w:rPr>
+        <w:t>południowy-wschód</w:t>
+      </w:r>
+      <w:proofErr w:type="spellEnd"/>
+      <w:r>
+        <w:rPr>
+          <w:color w:val="auto"/>
+          <w:szCs w:val="24"/>
+        </w:rPr>
+        <w:t xml:space="preserve"> służą między innymi do wyznaczania krawędzi na obrazie. Każdemu z powyższych odpowiada maska:</w:t>
       </w:r>
     </w:p>
     <w:tbl>
@@ -2405,21 +2507,7 @@
                       <w:color w:val="auto"/>
                       <w:szCs w:val="24"/>
                     </w:rPr>
-                    <w:t>p</w:t>
-                  </w:r>
-                  <w:r>
-                    <w:rPr>
-                      <w:color w:val="auto"/>
-                      <w:szCs w:val="24"/>
-                    </w:rPr>
-                    <w:t>ół</w:t>
-                  </w:r>
-                  <w:r>
-                    <w:rPr>
-                      <w:color w:val="auto"/>
-                      <w:szCs w:val="24"/>
-                    </w:rPr>
-                    <w:t>.-wschód</w:t>
+                    <w:t>pół.-wschód</w:t>
                   </w:r>
                 </w:p>
                 <w:p>
@@ -3241,9 +3329,17 @@
           <w:color w:val="auto"/>
           <w:szCs w:val="24"/>
         </w:rPr>
+        <w:t xml:space="preserve">Następnie wartość piksela wyznaczana jest zgodnie z metodą przedstawioną dla filtrów liniowych. Z zastrzeżeniem, że suma wartości pól w masce jest równa </w:t>
+      </w:r>
+      <w:r>
+        <w:rPr>
+          <w:color w:val="auto"/>
+          <w:szCs w:val="24"/>
+        </w:rPr>
         <w:lastRenderedPageBreak/>
-        <w:t>Następnie wartość piksela wyznaczana jest zgodnie z metodą przedstawioną dla filtrów liniowych. Z zastrzeżeniem, że suma wartości pól w masce jest równa 0, więc nie możemy podzielić sumy przez sumę pól maski. Dlatego gdy wartość obliczonej sumy s &gt; 255 to nowa wartość piksela (</w:t>
-      </w:r>
+        <w:t>0, więc nie możemy podzielić sumy przez sumę pól maski. Dlatego gdy wartość obliczonej sumy s &gt; 255 to nowa wartość piksela (</w:t>
+      </w:r>
+      <w:proofErr w:type="spellStart"/>
       <w:r>
         <w:rPr>
           <w:color w:val="auto"/>
@@ -3267,6 +3363,7 @@
         </w:rPr>
         <w:t>i,j</w:t>
       </w:r>
+      <w:proofErr w:type="spellEnd"/>
       <w:r>
         <w:rPr>
           <w:color w:val="auto"/>
@@ -3286,7 +3383,15 @@
           <w:color w:val="auto"/>
           <w:szCs w:val="24"/>
         </w:rPr>
-        <w:t>(a</w:t>
+        <w:t>(</w:t>
+      </w:r>
+      <w:proofErr w:type="spellStart"/>
+      <w:r>
+        <w:rPr>
+          <w:color w:val="auto"/>
+          <w:szCs w:val="24"/>
+        </w:rPr>
+        <w:t>a</w:t>
       </w:r>
       <w:r>
         <w:rPr>
@@ -3304,19 +3409,13 @@
         </w:rPr>
         <w:t>i,j</w:t>
       </w:r>
-      <w:r>
-        <w:rPr>
-          <w:color w:val="auto"/>
-          <w:szCs w:val="24"/>
-        </w:rPr>
-        <w:t>)</w:t>
-      </w:r>
-      <w:r>
-        <w:rPr>
-          <w:color w:val="auto"/>
-          <w:szCs w:val="24"/>
-        </w:rPr>
-        <w:t> = 0</w:t>
+      <w:proofErr w:type="spellEnd"/>
+      <w:r>
+        <w:rPr>
+          <w:color w:val="auto"/>
+          <w:szCs w:val="24"/>
+        </w:rPr>
+        <w:t>) = 0</w:t>
       </w:r>
       <w:r>
         <w:rPr>
@@ -3348,6 +3447,13 @@
           <w:szCs w:val="24"/>
         </w:rPr>
       </w:pPr>
+      <w:r>
+        <w:rPr>
+          <w:color w:val="auto"/>
+          <w:szCs w:val="24"/>
+        </w:rPr>
+        <w:t>Filtr nieliniowy w postaci operatora Rosenfelda opiera się o równanie:</w:t>
+      </w:r>
     </w:p>
     <w:p>
       <w:pPr>
@@ -3357,6 +3463,46 @@
           <w:szCs w:val="24"/>
         </w:rPr>
       </w:pPr>
+      <w:r>
+        <w:rPr>
+          <w:noProof/>
+        </w:rPr>
+        <w:drawing>
+          <wp:inline distT="0" distB="0" distL="0" distR="0" wp14:anchorId="2CC6470A" wp14:editId="4A5A2FB1">
+            <wp:extent cx="4935220" cy="894069"/>
+            <wp:effectExtent l="0" t="0" r="0" b="1905"/>
+            <wp:docPr id="9" name="Obraz 9"/>
+            <wp:cNvGraphicFramePr>
+              <a:graphicFrameLocks xmlns:a="http://schemas.openxmlformats.org/drawingml/2006/main" noChangeAspect="1"/>
+            </wp:cNvGraphicFramePr>
+            <a:graphic xmlns:a="http://schemas.openxmlformats.org/drawingml/2006/main">
+              <a:graphicData uri="http://schemas.openxmlformats.org/drawingml/2006/picture">
+                <pic:pic xmlns:pic="http://schemas.openxmlformats.org/drawingml/2006/picture">
+                  <pic:nvPicPr>
+                    <pic:cNvPr id="0" name=""/>
+                    <pic:cNvPicPr/>
+                  </pic:nvPicPr>
+                  <pic:blipFill>
+                    <a:blip r:embed="rId16"/>
+                    <a:stretch>
+                      <a:fillRect/>
+                    </a:stretch>
+                  </pic:blipFill>
+                  <pic:spPr>
+                    <a:xfrm>
+                      <a:off x="0" y="0"/>
+                      <a:ext cx="4935220" cy="894069"/>
+                    </a:xfrm>
+                    <a:prstGeom prst="rect">
+                      <a:avLst/>
+                    </a:prstGeom>
+                  </pic:spPr>
+                </pic:pic>
+              </a:graphicData>
+            </a:graphic>
+          </wp:inline>
+        </w:drawing>
+      </w:r>
     </w:p>
     <w:p>
       <w:pPr>
@@ -3366,6 +3512,13 @@
           <w:szCs w:val="24"/>
         </w:rPr>
       </w:pPr>
+      <w:r>
+        <w:rPr>
+          <w:color w:val="auto"/>
+          <w:szCs w:val="24"/>
+        </w:rPr>
+        <w:t>gdzie R jest wartością przekazaną przez użytkownika.</w:t>
+      </w:r>
     </w:p>
     <w:p>
       <w:pPr>
@@ -3375,6 +3528,43 @@
           <w:szCs w:val="24"/>
         </w:rPr>
       </w:pPr>
+      <w:r>
+        <w:rPr>
+          <w:color w:val="auto"/>
+          <w:szCs w:val="24"/>
+        </w:rPr>
+        <w:t xml:space="preserve">Wartość piksela wyznaczona za pomocą wzoru powyżej wynika z wartości wybranej liczby pikseli znajdujących się w tym samym rzędzie. Jest to różnica sumy danego piksela i </w:t>
+      </w:r>
+      <w:r>
+        <w:rPr>
+          <w:i/>
+          <w:color w:val="auto"/>
+          <w:szCs w:val="24"/>
+        </w:rPr>
+        <w:t>R-1</w:t>
+      </w:r>
+      <w:r>
+        <w:rPr>
+          <w:color w:val="auto"/>
+          <w:szCs w:val="24"/>
+        </w:rPr>
+        <w:t xml:space="preserve"> następnych pikseli i sumy poprzednich pikseli podzielona przez </w:t>
+      </w:r>
+      <w:r>
+        <w:rPr>
+          <w:i/>
+          <w:color w:val="auto"/>
+          <w:szCs w:val="24"/>
+        </w:rPr>
+        <w:t>R</w:t>
+      </w:r>
+      <w:r>
+        <w:rPr>
+          <w:color w:val="auto"/>
+          <w:szCs w:val="24"/>
+        </w:rPr>
+        <w:t>.</w:t>
+      </w:r>
     </w:p>
     <w:p>
       <w:pPr>
@@ -3384,6 +3574,20 @@
           <w:szCs w:val="24"/>
         </w:rPr>
       </w:pPr>
+      <w:r>
+        <w:rPr>
+          <w:color w:val="auto"/>
+          <w:szCs w:val="24"/>
+        </w:rPr>
+        <w:t>Histogram przedstawia rozkład empiryczny cech, w danym wypadku tą cechą jest jasność dla obrazów czarno białych lub wartości poszczególnych kanałów dla kolorowych.</w:t>
+      </w:r>
+      <w:r>
+        <w:rPr>
+          <w:color w:val="auto"/>
+          <w:szCs w:val="24"/>
+        </w:rPr>
+        <w:t xml:space="preserve"> Można go przedstawić w postaci wykresu np. jasności od częstotliwości występowania.</w:t>
+      </w:r>
     </w:p>
     <w:p>
       <w:pPr>
@@ -3393,69 +3597,204 @@
           <w:szCs w:val="24"/>
         </w:rPr>
       </w:pPr>
-    </w:p>
-    <w:p>
-      <w:pPr>
-        <w:spacing w:line="276" w:lineRule="auto"/>
-        <w:ind w:left="0" w:firstLine="326"/>
-        <w:rPr>
-          <w:color w:val="auto"/>
-          <w:sz w:val="32"/>
-        </w:rPr>
-      </w:pPr>
+      <w:r>
+        <w:rPr>
+          <w:color w:val="auto"/>
+          <w:szCs w:val="24"/>
+        </w:rPr>
+        <w:t xml:space="preserve">Histogram może zostać wykorzystany </w:t>
+      </w:r>
+      <w:r>
+        <w:rPr>
+          <w:color w:val="auto"/>
+          <w:szCs w:val="24"/>
+        </w:rPr>
+        <w:t xml:space="preserve">do zmiany obrazu, np. w oparciu o </w:t>
+      </w:r>
+      <w:proofErr w:type="spellStart"/>
+      <w:r>
+        <w:rPr>
+          <w:color w:val="auto"/>
+          <w:szCs w:val="24"/>
+        </w:rPr>
+        <w:t>wzor</w:t>
+      </w:r>
+      <w:proofErr w:type="spellEnd"/>
     </w:p>
     <w:p>
       <w:pPr>
         <w:ind w:left="0" w:firstLine="0"/>
         <w:rPr>
           <w:color w:val="auto"/>
-        </w:rPr>
-      </w:pPr>
-    </w:p>
-    <w:p>
-      <w:pPr>
+          <w:szCs w:val="24"/>
+        </w:rPr>
+      </w:pPr>
+      <w:r>
+        <w:rPr>
+          <w:noProof/>
+        </w:rPr>
+        <w:drawing>
+          <wp:inline distT="0" distB="0" distL="0" distR="0" wp14:anchorId="6B53AF22" wp14:editId="289E636E">
+            <wp:extent cx="4935220" cy="1087679"/>
+            <wp:effectExtent l="0" t="0" r="0" b="0"/>
+            <wp:docPr id="11" name="Obraz 11"/>
+            <wp:cNvGraphicFramePr>
+              <a:graphicFrameLocks xmlns:a="http://schemas.openxmlformats.org/drawingml/2006/main" noChangeAspect="1"/>
+            </wp:cNvGraphicFramePr>
+            <a:graphic xmlns:a="http://schemas.openxmlformats.org/drawingml/2006/main">
+              <a:graphicData uri="http://schemas.openxmlformats.org/drawingml/2006/picture">
+                <pic:pic xmlns:pic="http://schemas.openxmlformats.org/drawingml/2006/picture">
+                  <pic:nvPicPr>
+                    <pic:cNvPr id="0" name=""/>
+                    <pic:cNvPicPr/>
+                  </pic:nvPicPr>
+                  <pic:blipFill>
+                    <a:blip r:embed="rId17"/>
+                    <a:stretch>
+                      <a:fillRect/>
+                    </a:stretch>
+                  </pic:blipFill>
+                  <pic:spPr>
+                    <a:xfrm>
+                      <a:off x="0" y="0"/>
+                      <a:ext cx="4935220" cy="1087679"/>
+                    </a:xfrm>
+                    <a:prstGeom prst="rect">
+                      <a:avLst/>
+                    </a:prstGeom>
+                  </pic:spPr>
+                </pic:pic>
+              </a:graphicData>
+            </a:graphic>
+          </wp:inline>
+        </w:drawing>
+      </w:r>
+    </w:p>
+    <w:p>
+      <w:pPr>
+        <w:spacing w:before="240"/>
         <w:ind w:left="0" w:firstLine="0"/>
         <w:rPr>
           <w:color w:val="auto"/>
         </w:rPr>
       </w:pPr>
-    </w:p>
-    <w:p>
-      <w:pPr>
-        <w:spacing w:line="276" w:lineRule="auto"/>
-        <w:ind w:left="0" w:firstLine="326"/>
-        <w:rPr>
-          <w:color w:val="auto"/>
-          <w:sz w:val="32"/>
-        </w:rPr>
-      </w:pPr>
-    </w:p>
-    <w:p>
-      <w:pPr>
-        <w:spacing w:line="276" w:lineRule="auto"/>
-        <w:ind w:left="0" w:firstLine="326"/>
-        <w:rPr>
-          <w:color w:val="auto"/>
-          <w:sz w:val="32"/>
-        </w:rPr>
-      </w:pPr>
-    </w:p>
-    <w:p>
-      <w:pPr>
-        <w:ind w:left="0" w:firstLine="326"/>
-        <w:rPr>
-          <w:color w:val="auto"/>
-          <w:szCs w:val="24"/>
-        </w:rPr>
-      </w:pPr>
-    </w:p>
-    <w:p>
-      <w:pPr>
-        <w:ind w:left="0" w:firstLine="0"/>
-        <w:rPr>
-          <w:color w:val="auto"/>
-        </w:rPr>
-      </w:pPr>
+      <w:r>
+        <w:rPr>
+          <w:color w:val="auto"/>
+          <w:szCs w:val="24"/>
+        </w:rPr>
+        <w:t xml:space="preserve">gdzie </w:t>
+      </w:r>
+      <w:r>
+        <w:rPr>
+          <w:i/>
+          <w:color w:val="auto"/>
+          <w:szCs w:val="24"/>
+        </w:rPr>
+        <w:t>H</w:t>
+      </w:r>
+      <w:r>
+        <w:rPr>
+          <w:color w:val="auto"/>
+          <w:szCs w:val="24"/>
+        </w:rPr>
+        <w:t xml:space="preserve"> to histogram obrazu źródłowego, </w:t>
+      </w:r>
+      <w:r>
+        <w:rPr>
+          <w:i/>
+          <w:color w:val="auto"/>
+          <w:szCs w:val="24"/>
+        </w:rPr>
+        <w:t>N</w:t>
+      </w:r>
+      <w:r>
+        <w:rPr>
+          <w:color w:val="auto"/>
+          <w:szCs w:val="24"/>
+        </w:rPr>
+        <w:t xml:space="preserve"> liczba pikseli w obrazie, a </w:t>
+      </w:r>
+      <w:r>
+        <w:rPr>
+          <w:i/>
+          <w:color w:val="auto"/>
+          <w:szCs w:val="24"/>
+        </w:rPr>
+        <w:t>g</w:t>
+      </w:r>
+      <w:r>
+        <w:rPr>
+          <w:i/>
+          <w:color w:val="auto"/>
+          <w:szCs w:val="24"/>
+          <w:vertAlign w:val="subscript"/>
+        </w:rPr>
+        <w:t>min</w:t>
+      </w:r>
+      <w:r>
+        <w:rPr>
+          <w:i/>
+          <w:color w:val="auto"/>
+          <w:szCs w:val="24"/>
+        </w:rPr>
+        <w:t xml:space="preserve"> </w:t>
+      </w:r>
+      <w:r>
+        <w:rPr>
+          <w:color w:val="auto"/>
+          <w:szCs w:val="24"/>
+        </w:rPr>
+        <w:t xml:space="preserve">i </w:t>
+      </w:r>
+      <w:proofErr w:type="spellStart"/>
+      <w:r>
+        <w:rPr>
+          <w:i/>
+          <w:color w:val="auto"/>
+          <w:szCs w:val="24"/>
+        </w:rPr>
+        <w:t>g</w:t>
+      </w:r>
+      <w:r>
+        <w:rPr>
+          <w:i/>
+          <w:color w:val="auto"/>
+          <w:szCs w:val="24"/>
+          <w:vertAlign w:val="subscript"/>
+        </w:rPr>
+        <w:t>max</w:t>
+      </w:r>
+      <w:proofErr w:type="spellEnd"/>
+      <w:r>
+        <w:rPr>
+          <w:color w:val="auto"/>
+          <w:szCs w:val="24"/>
+        </w:rPr>
+        <w:t xml:space="preserve"> są wartościami pobranymi od użytkownika.</w:t>
+      </w:r>
+      <w:r>
+        <w:rPr>
+          <w:color w:val="auto"/>
+          <w:szCs w:val="24"/>
+        </w:rPr>
+        <w:t xml:space="preserve"> W ten sposób można zmienić charakterystykę histogramu obrazu wynikowego tak, by uzyskane wartości na osi </w:t>
+      </w:r>
+      <w:r>
+        <w:rPr>
+          <w:i/>
+          <w:color w:val="auto"/>
+          <w:szCs w:val="24"/>
+        </w:rPr>
+        <w:t>x</w:t>
+      </w:r>
+      <w:r>
+        <w:rPr>
+          <w:color w:val="auto"/>
+          <w:szCs w:val="24"/>
+        </w:rPr>
+        <w:t xml:space="preserve"> (jasność, wartości kanałów) znajdowały się w wybranym przedziale.</w:t>
+      </w:r>
     </w:p>
     <w:p>
       <w:pPr>
@@ -3467,8 +3806,214 @@
       </w:r>
     </w:p>
     <w:p>
-      <w:r>
-        <w:t>Należy tu zamieścić krótki i zwięzły opis zaprojektowanych klas oraz powiązań między nimi. Powinien się tu również znaleźć diagram UML ( diagram klas) prezentujący najistotniejsze elementy stworzonej aplikacji. Należy także podać, w jakim języku programowania została stworzona aplikacja.</w:t>
+      <w:pPr>
+        <w:rPr>
+          <w:color w:val="auto"/>
+        </w:rPr>
+      </w:pPr>
+      <w:r>
+        <w:rPr>
+          <w:color w:val="auto"/>
+        </w:rPr>
+        <w:t xml:space="preserve">Aplikacja została napisana w języku C# z użyciem </w:t>
+      </w:r>
+      <w:proofErr w:type="spellStart"/>
+      <w:r>
+        <w:rPr>
+          <w:color w:val="auto"/>
+        </w:rPr>
+        <w:t>frameworka</w:t>
+      </w:r>
+      <w:proofErr w:type="spellEnd"/>
+      <w:r>
+        <w:rPr>
+          <w:color w:val="auto"/>
+        </w:rPr>
+        <w:t xml:space="preserve"> Windows Forma.</w:t>
+      </w:r>
+      <w:r>
+        <w:rPr>
+          <w:color w:val="auto"/>
+        </w:rPr>
+        <w:t xml:space="preserve"> </w:t>
+      </w:r>
+    </w:p>
+    <w:p>
+      <w:pPr>
+        <w:jc w:val="center"/>
+        <w:rPr>
+          <w:color w:val="auto"/>
+        </w:rPr>
+      </w:pPr>
+      <w:r>
+        <w:rPr>
+          <w:color w:val="auto"/>
+        </w:rPr>
+        <w:drawing>
+          <wp:inline distT="0" distB="0" distL="0" distR="0" wp14:anchorId="0EEEDC66" wp14:editId="7C89F09F">
+            <wp:extent cx="3673503" cy="5283039"/>
+            <wp:effectExtent l="0" t="0" r="3175" b="0"/>
+            <wp:docPr id="16" name="Obraz 16"/>
+            <wp:cNvGraphicFramePr>
+              <a:graphicFrameLocks xmlns:a="http://schemas.openxmlformats.org/drawingml/2006/main" noChangeAspect="1"/>
+            </wp:cNvGraphicFramePr>
+            <a:graphic xmlns:a="http://schemas.openxmlformats.org/drawingml/2006/main">
+              <a:graphicData uri="http://schemas.openxmlformats.org/drawingml/2006/picture">
+                <pic:pic xmlns:pic="http://schemas.openxmlformats.org/drawingml/2006/picture">
+                  <pic:nvPicPr>
+                    <pic:cNvPr id="0" name=""/>
+                    <pic:cNvPicPr/>
+                  </pic:nvPicPr>
+                  <pic:blipFill>
+                    <a:blip r:embed="rId18"/>
+                    <a:stretch>
+                      <a:fillRect/>
+                    </a:stretch>
+                  </pic:blipFill>
+                  <pic:spPr>
+                    <a:xfrm>
+                      <a:off x="0" y="0"/>
+                      <a:ext cx="3671982" cy="5280852"/>
+                    </a:xfrm>
+                    <a:prstGeom prst="rect">
+                      <a:avLst/>
+                    </a:prstGeom>
+                  </pic:spPr>
+                </pic:pic>
+              </a:graphicData>
+            </a:graphic>
+          </wp:inline>
+        </w:drawing>
+      </w:r>
+    </w:p>
+    <w:p>
+      <w:pPr>
+        <w:ind w:left="0" w:firstLine="0"/>
+        <w:rPr>
+          <w:rFonts w:asciiTheme="minorHAnsi" w:hAnsiTheme="minorHAnsi" w:cstheme="minorHAnsi"/>
+          <w:color w:val="auto"/>
+        </w:rPr>
+      </w:pPr>
+      <w:r>
+        <w:rPr>
+          <w:color w:val="auto"/>
+        </w:rPr>
+        <w:t xml:space="preserve">Klasa </w:t>
+      </w:r>
+      <w:proofErr w:type="spellStart"/>
+      <w:r>
+        <w:rPr>
+          <w:rFonts w:ascii="Consolas" w:hAnsi="Consolas"/>
+          <w:color w:val="auto"/>
+          <w:sz w:val="22"/>
+        </w:rPr>
+        <w:t>FasterBitmap</w:t>
+      </w:r>
+      <w:proofErr w:type="spellEnd"/>
+      <w:r>
+        <w:rPr>
+          <w:rFonts w:ascii="Consolas" w:hAnsi="Consolas"/>
+          <w:color w:val="auto"/>
+          <w:sz w:val="22"/>
+        </w:rPr>
+        <w:t xml:space="preserve"> </w:t>
+      </w:r>
+      <w:r>
+        <w:rPr>
+          <w:rFonts w:asciiTheme="minorHAnsi" w:hAnsiTheme="minorHAnsi" w:cstheme="minorHAnsi"/>
+          <w:color w:val="auto"/>
+        </w:rPr>
+        <w:t>odpowiada za przyśpieszenie edycji wbudowanej klasy bitmapy. Pozwala ona na pobranie i ustawienie wartości danego piksela lub w przypadku obrazów</w:t>
+      </w:r>
+      <w:bookmarkStart w:id="0" w:name="_GoBack"/>
+      <w:bookmarkEnd w:id="0"/>
+      <w:r>
+        <w:rPr>
+          <w:rFonts w:asciiTheme="minorHAnsi" w:hAnsiTheme="minorHAnsi" w:cstheme="minorHAnsi"/>
+          <w:color w:val="auto"/>
+        </w:rPr>
+        <w:t xml:space="preserve"> kolorowych konkretnego kanału.</w:t>
+      </w:r>
+    </w:p>
+    <w:p>
+      <w:pPr>
+        <w:ind w:left="0" w:firstLine="0"/>
+        <w:rPr>
+          <w:rFonts w:asciiTheme="minorHAnsi" w:hAnsiTheme="minorHAnsi" w:cstheme="minorHAnsi"/>
+          <w:color w:val="auto"/>
+        </w:rPr>
+      </w:pPr>
+      <w:r>
+        <w:rPr>
+          <w:rFonts w:asciiTheme="minorHAnsi" w:hAnsiTheme="minorHAnsi" w:cstheme="minorHAnsi"/>
+          <w:color w:val="auto"/>
+        </w:rPr>
+        <w:t xml:space="preserve">Klasa </w:t>
+      </w:r>
+      <w:r>
+        <w:rPr>
+          <w:rFonts w:ascii="Consolas" w:hAnsi="Consolas"/>
+          <w:color w:val="auto"/>
+          <w:sz w:val="22"/>
+        </w:rPr>
+        <w:t>Histogram</w:t>
+      </w:r>
+      <w:r>
+        <w:rPr>
+          <w:rFonts w:asciiTheme="minorHAnsi" w:hAnsiTheme="minorHAnsi" w:cstheme="minorHAnsi"/>
+          <w:color w:val="auto"/>
+          <w:sz w:val="22"/>
+        </w:rPr>
+        <w:t xml:space="preserve"> </w:t>
+      </w:r>
+      <w:r>
+        <w:rPr>
+          <w:rFonts w:asciiTheme="minorHAnsi" w:hAnsiTheme="minorHAnsi" w:cstheme="minorHAnsi"/>
+          <w:color w:val="auto"/>
+        </w:rPr>
+        <w:t>oblicza i przechowuje wartości potrzebne do stworzenia wykresu.</w:t>
+      </w:r>
+    </w:p>
+    <w:p>
+      <w:pPr>
+        <w:ind w:left="0" w:firstLine="0"/>
+        <w:rPr>
+          <w:rFonts w:asciiTheme="minorHAnsi" w:hAnsiTheme="minorHAnsi" w:cstheme="minorHAnsi"/>
+          <w:color w:val="auto"/>
+        </w:rPr>
+      </w:pPr>
+      <w:r>
+        <w:rPr>
+          <w:rFonts w:asciiTheme="minorHAnsi" w:hAnsiTheme="minorHAnsi" w:cstheme="minorHAnsi"/>
+          <w:color w:val="auto"/>
+        </w:rPr>
+        <w:lastRenderedPageBreak/>
+        <w:t xml:space="preserve">Statyczna klasa </w:t>
+      </w:r>
+      <w:proofErr w:type="spellStart"/>
+      <w:r>
+        <w:rPr>
+          <w:rFonts w:ascii="Consolas" w:hAnsi="Consolas" w:cstheme="minorHAnsi"/>
+          <w:color w:val="auto"/>
+          <w:sz w:val="22"/>
+        </w:rPr>
+        <w:t>ProcessingMethods</w:t>
+      </w:r>
+      <w:proofErr w:type="spellEnd"/>
+      <w:r>
+        <w:rPr>
+          <w:rFonts w:ascii="Consolas" w:hAnsi="Consolas" w:cstheme="minorHAnsi"/>
+          <w:color w:val="auto"/>
+          <w:sz w:val="22"/>
+        </w:rPr>
+        <w:t xml:space="preserve"> </w:t>
+      </w:r>
+      <w:r>
+        <w:rPr>
+          <w:rFonts w:asciiTheme="minorHAnsi" w:hAnsiTheme="minorHAnsi" w:cstheme="minorHAnsi"/>
+          <w:color w:val="auto"/>
+        </w:rPr>
+        <w:t>to zbiór metod modyfikujących bitmapę w oparciu o przekazane wartości.</w:t>
       </w:r>
     </w:p>
     <w:p>
@@ -3574,7 +4119,7 @@
                           <pic:cNvPicPr/>
                         </pic:nvPicPr>
                         <pic:blipFill>
-                          <a:blip r:embed="rId15">
+                          <a:blip r:embed="rId19">
                             <a:extLst>
                               <a:ext uri="{28A0092B-C50C-407E-A947-70E740481C1C}">
                                 <a14:useLocalDpi xmlns:a14="http://schemas.microsoft.com/office/drawing/2010/main" val="0"/>
@@ -3634,7 +4179,7 @@
                           <pic:cNvPicPr/>
                         </pic:nvPicPr>
                         <pic:blipFill>
-                          <a:blip r:embed="rId16">
+                          <a:blip r:embed="rId20">
                             <a:extLst>
                               <a:ext uri="{28A0092B-C50C-407E-A947-70E740481C1C}">
                                 <a14:useLocalDpi xmlns:a14="http://schemas.microsoft.com/office/drawing/2010/main" val="0"/>
@@ -3750,7 +4295,7 @@
                           <pic:cNvPicPr/>
                         </pic:nvPicPr>
                         <pic:blipFill>
-                          <a:blip r:embed="rId17">
+                          <a:blip r:embed="rId21">
                             <a:extLst>
                               <a:ext uri="{28A0092B-C50C-407E-A947-70E740481C1C}">
                                 <a14:useLocalDpi xmlns:a14="http://schemas.microsoft.com/office/drawing/2010/main" val="0"/>
@@ -3810,7 +4355,7 @@
                           <pic:cNvPicPr/>
                         </pic:nvPicPr>
                         <pic:blipFill>
-                          <a:blip r:embed="rId18">
+                          <a:blip r:embed="rId22">
                             <a:extLst>
                               <a:ext uri="{28A0092B-C50C-407E-A947-70E740481C1C}">
                                 <a14:useLocalDpi xmlns:a14="http://schemas.microsoft.com/office/drawing/2010/main" val="0"/>
@@ -3927,7 +4472,7 @@
                           <pic:cNvPicPr/>
                         </pic:nvPicPr>
                         <pic:blipFill>
-                          <a:blip r:embed="rId19" cstate="print">
+                          <a:blip r:embed="rId23" cstate="print">
                             <a:extLst>
                               <a:ext uri="{28A0092B-C50C-407E-A947-70E740481C1C}">
                                 <a14:useLocalDpi xmlns:a14="http://schemas.microsoft.com/office/drawing/2010/main" val="0"/>
@@ -3987,7 +4532,7 @@
                           <pic:cNvPicPr/>
                         </pic:nvPicPr>
                         <pic:blipFill>
-                          <a:blip r:embed="rId20">
+                          <a:blip r:embed="rId24">
                             <a:extLst>
                               <a:ext uri="{28A0092B-C50C-407E-A947-70E740481C1C}">
                                 <a14:useLocalDpi xmlns:a14="http://schemas.microsoft.com/office/drawing/2010/main" val="0"/>
@@ -4103,7 +4648,7 @@
                           <pic:cNvPicPr/>
                         </pic:nvPicPr>
                         <pic:blipFill>
-                          <a:blip r:embed="rId21">
+                          <a:blip r:embed="rId25">
                             <a:extLst>
                               <a:ext uri="{28A0092B-C50C-407E-A947-70E740481C1C}">
                                 <a14:useLocalDpi xmlns:a14="http://schemas.microsoft.com/office/drawing/2010/main" val="0"/>
@@ -4163,7 +4708,7 @@
                           <pic:cNvPicPr/>
                         </pic:nvPicPr>
                         <pic:blipFill>
-                          <a:blip r:embed="rId22">
+                          <a:blip r:embed="rId26">
                             <a:extLst>
                               <a:ext uri="{28A0092B-C50C-407E-A947-70E740481C1C}">
                                 <a14:useLocalDpi xmlns:a14="http://schemas.microsoft.com/office/drawing/2010/main" val="0"/>
@@ -4280,7 +4825,15 @@
     </w:p>
     <w:p>
       <w:r>
-        <w:t>Sekcja ta powinna zawierać dokładną interpretację uzyskanych wyników eksperymentów wraz ze szczegółowymi wnioskami z nich płynącymi. Najcenniejsze są, rzecz jasna, wnioski o charakterze uniwersalnym, które mogą być istotne przy innych, podobnych zadaniach. Należy również omówić i wyjaśnić wszystkie napotakane problemy (jeśli takie były). Każdy wniosek powinien mieć poparcie we wcześniej przeprowadzonych eksperymentach ( odwołania do konkretnych wyników). Jest to jedna z najważniejszych sekcji tego sprawozdania, gdyż prezentuje poziom zrozumienia badanego problemu.</w:t>
+        <w:t xml:space="preserve">Sekcja ta powinna zawierać dokładną interpretację uzyskanych wyników eksperymentów wraz ze szczegółowymi wnioskami z nich płynącymi. Najcenniejsze są, rzecz jasna, wnioski o charakterze uniwersalnym, które mogą być istotne przy innych, podobnych zadaniach. Należy również omówić i wyjaśnić wszystkie </w:t>
+      </w:r>
+      <w:proofErr w:type="spellStart"/>
+      <w:r>
+        <w:t>napotakane</w:t>
+      </w:r>
+      <w:proofErr w:type="spellEnd"/>
+      <w:r>
+        <w:t xml:space="preserve"> problemy (jeśli takie były). Każdy wniosek powinien mieć poparcie we wcześniej przeprowadzonych eksperymentach ( odwołania do konkretnych wyników). Jest to jedna z najważniejszych sekcji tego sprawozdania, gdyż prezentuje poziom zrozumienia badanego problemu.</w:t>
       </w:r>
     </w:p>
     <w:p>
@@ -4331,7 +4884,7 @@
         </w:rPr>
         <w:tab/>
       </w:r>
-      <w:hyperlink r:id="rId23" w:history="1">
+      <w:hyperlink r:id="rId27" w:history="1">
         <w:r>
           <w:rPr>
             <w:rStyle w:val="Hipercze"/>
@@ -4370,7 +4923,7 @@
         </w:rPr>
         <w:tab/>
       </w:r>
-      <w:hyperlink r:id="rId24" w:history="1">
+      <w:hyperlink r:id="rId28" w:history="1">
         <w:r>
           <w:rPr>
             <w:rStyle w:val="Hipercze"/>
@@ -4397,8 +4950,6 @@
           <w:color w:val="auto"/>
         </w:rPr>
       </w:pPr>
-      <w:bookmarkStart w:id="0" w:name="_GoBack"/>
-      <w:bookmarkEnd w:id="0"/>
       <w:r>
         <w:rPr>
           <w:color w:val="auto"/>
@@ -4407,9 +4958,9 @@
       </w:r>
     </w:p>
     <w:sectPr>
-      <w:footerReference w:type="even" r:id="rId25"/>
-      <w:footerReference w:type="default" r:id="rId26"/>
-      <w:footerReference w:type="first" r:id="rId27"/>
+      <w:footerReference w:type="even" r:id="rId29"/>
+      <w:footerReference w:type="default" r:id="rId30"/>
+      <w:footerReference w:type="first" r:id="rId31"/>
       <w:pgSz w:w="11906" w:h="16838"/>
       <w:pgMar w:top="1570" w:right="2067" w:bottom="1447" w:left="2067" w:header="708" w:footer="866" w:gutter="0"/>
       <w:cols w:space="708"/>
@@ -4419,7 +4970,7 @@
 </file>
 
 <file path=word/endnotes.xml><?xml version="1.0" encoding="utf-8"?>
-<w:endnotes xmlns:wpc="http://schemas.microsoft.com/office/word/2010/wordprocessingCanvas" xmlns:mc="http://schemas.openxmlformats.org/markup-compatibility/2006" xmlns:o="urn:schemas-microsoft-com:office:office" xmlns:r="http://schemas.openxmlformats.org/officeDocument/2006/relationships" xmlns:m="http://schemas.openxmlformats.org/officeDocument/2006/math" xmlns:v="urn:schemas-microsoft-com:vml" xmlns:wp14="http://schemas.microsoft.com/office/word/2010/wordprocessingDrawing" xmlns:wp="http://schemas.openxmlformats.org/drawingml/2006/wordprocessingDrawing" xmlns:w10="urn:schemas-microsoft-com:office:word" xmlns:w="http://schemas.openxmlformats.org/wordprocessingml/2006/main" xmlns:w14="http://schemas.microsoft.com/office/word/2010/wordml" xmlns:w15="http://schemas.microsoft.com/office/word/2012/wordml" xmlns:wpg="http://schemas.microsoft.com/office/word/2010/wordprocessingGroup" xmlns:wpi="http://schemas.microsoft.com/office/word/2010/wordprocessingInk" xmlns:wne="http://schemas.microsoft.com/office/word/2006/wordml" xmlns:wps="http://schemas.microsoft.com/office/word/2010/wordprocessingShape" mc:Ignorable="w14 w15 wp14">
+<w:endnotes xmlns:wpc="http://schemas.microsoft.com/office/word/2010/wordprocessingCanvas" xmlns:mc="http://schemas.openxmlformats.org/markup-compatibility/2006" xmlns:o="urn:schemas-microsoft-com:office:office" xmlns:r="http://schemas.openxmlformats.org/officeDocument/2006/relationships" xmlns:m="http://schemas.openxmlformats.org/officeDocument/2006/math" xmlns:v="urn:schemas-microsoft-com:vml" xmlns:wp14="http://schemas.microsoft.com/office/word/2010/wordprocessingDrawing" xmlns:wp="http://schemas.openxmlformats.org/drawingml/2006/wordprocessingDrawing" xmlns:w10="urn:schemas-microsoft-com:office:word" xmlns:w="http://schemas.openxmlformats.org/wordprocessingml/2006/main" xmlns:w14="http://schemas.microsoft.com/office/word/2010/wordml" xmlns:wpg="http://schemas.microsoft.com/office/word/2010/wordprocessingGroup" xmlns:wpi="http://schemas.microsoft.com/office/word/2010/wordprocessingInk" xmlns:wne="http://schemas.microsoft.com/office/word/2006/wordml" xmlns:wps="http://schemas.microsoft.com/office/word/2010/wordprocessingShape" mc:Ignorable="w14 wp14">
   <w:endnote w:type="separator" w:id="-1">
     <w:p>
       <w:pPr>
@@ -4444,7 +4995,7 @@
 </file>
 
 <file path=word/footer1.xml><?xml version="1.0" encoding="utf-8"?>
-<w:ftr xmlns:wpc="http://schemas.microsoft.com/office/word/2010/wordprocessingCanvas" xmlns:mc="http://schemas.openxmlformats.org/markup-compatibility/2006" xmlns:o="urn:schemas-microsoft-com:office:office" xmlns:r="http://schemas.openxmlformats.org/officeDocument/2006/relationships" xmlns:m="http://schemas.openxmlformats.org/officeDocument/2006/math" xmlns:v="urn:schemas-microsoft-com:vml" xmlns:wp14="http://schemas.microsoft.com/office/word/2010/wordprocessingDrawing" xmlns:wp="http://schemas.openxmlformats.org/drawingml/2006/wordprocessingDrawing" xmlns:w10="urn:schemas-microsoft-com:office:word" xmlns:w="http://schemas.openxmlformats.org/wordprocessingml/2006/main" xmlns:w14="http://schemas.microsoft.com/office/word/2010/wordml" xmlns:w15="http://schemas.microsoft.com/office/word/2012/wordml" xmlns:wpg="http://schemas.microsoft.com/office/word/2010/wordprocessingGroup" xmlns:wpi="http://schemas.microsoft.com/office/word/2010/wordprocessingInk" xmlns:wne="http://schemas.microsoft.com/office/word/2006/wordml" xmlns:wps="http://schemas.microsoft.com/office/word/2010/wordprocessingShape" mc:Ignorable="w14 w15 wp14">
+<w:ftr xmlns:wpc="http://schemas.microsoft.com/office/word/2010/wordprocessingCanvas" xmlns:mc="http://schemas.openxmlformats.org/markup-compatibility/2006" xmlns:o="urn:schemas-microsoft-com:office:office" xmlns:r="http://schemas.openxmlformats.org/officeDocument/2006/relationships" xmlns:m="http://schemas.openxmlformats.org/officeDocument/2006/math" xmlns:v="urn:schemas-microsoft-com:vml" xmlns:wp14="http://schemas.microsoft.com/office/word/2010/wordprocessingDrawing" xmlns:wp="http://schemas.openxmlformats.org/drawingml/2006/wordprocessingDrawing" xmlns:w10="urn:schemas-microsoft-com:office:word" xmlns:w="http://schemas.openxmlformats.org/wordprocessingml/2006/main" xmlns:w14="http://schemas.microsoft.com/office/word/2010/wordml" xmlns:wpg="http://schemas.microsoft.com/office/word/2010/wordprocessingGroup" xmlns:wpi="http://schemas.microsoft.com/office/word/2010/wordprocessingInk" xmlns:wne="http://schemas.microsoft.com/office/word/2006/wordml" xmlns:wps="http://schemas.microsoft.com/office/word/2010/wordprocessingShape" mc:Ignorable="w14 wp14">
   <w:p>
     <w:pPr>
       <w:spacing w:after="0" w:line="240" w:lineRule="auto"/>
@@ -4477,7 +5028,7 @@
 </file>
 
 <file path=word/footer2.xml><?xml version="1.0" encoding="utf-8"?>
-<w:ftr xmlns:wpc="http://schemas.microsoft.com/office/word/2010/wordprocessingCanvas" xmlns:mc="http://schemas.openxmlformats.org/markup-compatibility/2006" xmlns:o="urn:schemas-microsoft-com:office:office" xmlns:r="http://schemas.openxmlformats.org/officeDocument/2006/relationships" xmlns:m="http://schemas.openxmlformats.org/officeDocument/2006/math" xmlns:v="urn:schemas-microsoft-com:vml" xmlns:wp14="http://schemas.microsoft.com/office/word/2010/wordprocessingDrawing" xmlns:wp="http://schemas.openxmlformats.org/drawingml/2006/wordprocessingDrawing" xmlns:w10="urn:schemas-microsoft-com:office:word" xmlns:w="http://schemas.openxmlformats.org/wordprocessingml/2006/main" xmlns:w14="http://schemas.microsoft.com/office/word/2010/wordml" xmlns:w15="http://schemas.microsoft.com/office/word/2012/wordml" xmlns:wpg="http://schemas.microsoft.com/office/word/2010/wordprocessingGroup" xmlns:wpi="http://schemas.microsoft.com/office/word/2010/wordprocessingInk" xmlns:wne="http://schemas.microsoft.com/office/word/2006/wordml" xmlns:wps="http://schemas.microsoft.com/office/word/2010/wordprocessingShape" mc:Ignorable="w14 w15 wp14">
+<w:ftr xmlns:wpc="http://schemas.microsoft.com/office/word/2010/wordprocessingCanvas" xmlns:mc="http://schemas.openxmlformats.org/markup-compatibility/2006" xmlns:o="urn:schemas-microsoft-com:office:office" xmlns:r="http://schemas.openxmlformats.org/officeDocument/2006/relationships" xmlns:m="http://schemas.openxmlformats.org/officeDocument/2006/math" xmlns:v="urn:schemas-microsoft-com:vml" xmlns:wp14="http://schemas.microsoft.com/office/word/2010/wordprocessingDrawing" xmlns:wp="http://schemas.openxmlformats.org/drawingml/2006/wordprocessingDrawing" xmlns:w10="urn:schemas-microsoft-com:office:word" xmlns:w="http://schemas.openxmlformats.org/wordprocessingml/2006/main" xmlns:w14="http://schemas.microsoft.com/office/word/2010/wordml" xmlns:wpg="http://schemas.microsoft.com/office/word/2010/wordprocessingGroup" xmlns:wpi="http://schemas.microsoft.com/office/word/2010/wordprocessingInk" xmlns:wne="http://schemas.microsoft.com/office/word/2006/wordml" xmlns:wps="http://schemas.microsoft.com/office/word/2010/wordprocessingShape" mc:Ignorable="w14 wp14">
   <w:p>
     <w:pPr>
       <w:spacing w:after="0" w:line="240" w:lineRule="auto"/>
@@ -4498,7 +5049,7 @@
         <w:noProof/>
         <w:color w:val="000000"/>
       </w:rPr>
-      <w:t>8</w:t>
+      <w:t>7</w:t>
     </w:r>
     <w:r>
       <w:rPr>
@@ -4511,7 +5062,7 @@
 </file>
 
 <file path=word/footer3.xml><?xml version="1.0" encoding="utf-8"?>
-<w:ftr xmlns:wpc="http://schemas.microsoft.com/office/word/2010/wordprocessingCanvas" xmlns:mc="http://schemas.openxmlformats.org/markup-compatibility/2006" xmlns:o="urn:schemas-microsoft-com:office:office" xmlns:r="http://schemas.openxmlformats.org/officeDocument/2006/relationships" xmlns:m="http://schemas.openxmlformats.org/officeDocument/2006/math" xmlns:v="urn:schemas-microsoft-com:vml" xmlns:wp14="http://schemas.microsoft.com/office/word/2010/wordprocessingDrawing" xmlns:wp="http://schemas.openxmlformats.org/drawingml/2006/wordprocessingDrawing" xmlns:w10="urn:schemas-microsoft-com:office:word" xmlns:w="http://schemas.openxmlformats.org/wordprocessingml/2006/main" xmlns:w14="http://schemas.microsoft.com/office/word/2010/wordml" xmlns:w15="http://schemas.microsoft.com/office/word/2012/wordml" xmlns:wpg="http://schemas.microsoft.com/office/word/2010/wordprocessingGroup" xmlns:wpi="http://schemas.microsoft.com/office/word/2010/wordprocessingInk" xmlns:wne="http://schemas.microsoft.com/office/word/2006/wordml" xmlns:wps="http://schemas.microsoft.com/office/word/2010/wordprocessingShape" mc:Ignorable="w14 w15 wp14">
+<w:ftr xmlns:wpc="http://schemas.microsoft.com/office/word/2010/wordprocessingCanvas" xmlns:mc="http://schemas.openxmlformats.org/markup-compatibility/2006" xmlns:o="urn:schemas-microsoft-com:office:office" xmlns:r="http://schemas.openxmlformats.org/officeDocument/2006/relationships" xmlns:m="http://schemas.openxmlformats.org/officeDocument/2006/math" xmlns:v="urn:schemas-microsoft-com:vml" xmlns:wp14="http://schemas.microsoft.com/office/word/2010/wordprocessingDrawing" xmlns:wp="http://schemas.openxmlformats.org/drawingml/2006/wordprocessingDrawing" xmlns:w10="urn:schemas-microsoft-com:office:word" xmlns:w="http://schemas.openxmlformats.org/wordprocessingml/2006/main" xmlns:w14="http://schemas.microsoft.com/office/word/2010/wordml" xmlns:wpg="http://schemas.microsoft.com/office/word/2010/wordprocessingGroup" xmlns:wpi="http://schemas.microsoft.com/office/word/2010/wordprocessingInk" xmlns:wne="http://schemas.microsoft.com/office/word/2006/wordml" xmlns:wps="http://schemas.microsoft.com/office/word/2010/wordprocessingShape" mc:Ignorable="w14 wp14">
   <w:p>
     <w:pPr>
       <w:spacing w:after="0" w:line="240" w:lineRule="auto"/>
@@ -4544,7 +5095,7 @@
 </file>
 
 <file path=word/footnotes.xml><?xml version="1.0" encoding="utf-8"?>
-<w:footnotes xmlns:wpc="http://schemas.microsoft.com/office/word/2010/wordprocessingCanvas" xmlns:mc="http://schemas.openxmlformats.org/markup-compatibility/2006" xmlns:o="urn:schemas-microsoft-com:office:office" xmlns:r="http://schemas.openxmlformats.org/officeDocument/2006/relationships" xmlns:m="http://schemas.openxmlformats.org/officeDocument/2006/math" xmlns:v="urn:schemas-microsoft-com:vml" xmlns:wp14="http://schemas.microsoft.com/office/word/2010/wordprocessingDrawing" xmlns:wp="http://schemas.openxmlformats.org/drawingml/2006/wordprocessingDrawing" xmlns:w10="urn:schemas-microsoft-com:office:word" xmlns:w="http://schemas.openxmlformats.org/wordprocessingml/2006/main" xmlns:w14="http://schemas.microsoft.com/office/word/2010/wordml" xmlns:w15="http://schemas.microsoft.com/office/word/2012/wordml" xmlns:wpg="http://schemas.microsoft.com/office/word/2010/wordprocessingGroup" xmlns:wpi="http://schemas.microsoft.com/office/word/2010/wordprocessingInk" xmlns:wne="http://schemas.microsoft.com/office/word/2006/wordml" xmlns:wps="http://schemas.microsoft.com/office/word/2010/wordprocessingShape" mc:Ignorable="w14 w15 wp14">
+<w:footnotes xmlns:wpc="http://schemas.microsoft.com/office/word/2010/wordprocessingCanvas" xmlns:mc="http://schemas.openxmlformats.org/markup-compatibility/2006" xmlns:o="urn:schemas-microsoft-com:office:office" xmlns:r="http://schemas.openxmlformats.org/officeDocument/2006/relationships" xmlns:m="http://schemas.openxmlformats.org/officeDocument/2006/math" xmlns:v="urn:schemas-microsoft-com:vml" xmlns:wp14="http://schemas.microsoft.com/office/word/2010/wordprocessingDrawing" xmlns:wp="http://schemas.openxmlformats.org/drawingml/2006/wordprocessingDrawing" xmlns:w10="urn:schemas-microsoft-com:office:word" xmlns:w="http://schemas.openxmlformats.org/wordprocessingml/2006/main" xmlns:w14="http://schemas.microsoft.com/office/word/2010/wordml" xmlns:wpg="http://schemas.microsoft.com/office/word/2010/wordprocessingGroup" xmlns:wpi="http://schemas.microsoft.com/office/word/2010/wordprocessingInk" xmlns:wne="http://schemas.microsoft.com/office/word/2006/wordml" xmlns:wps="http://schemas.microsoft.com/office/word/2010/wordprocessingShape" mc:Ignorable="w14 wp14">
   <w:footnote w:type="separator" w:id="-1">
     <w:p>
       <w:pPr>
@@ -4573,7 +5124,7 @@
 </file>
 
 <file path=word/numbering.xml><?xml version="1.0" encoding="utf-8"?>
-<w:numbering xmlns:wpc="http://schemas.microsoft.com/office/word/2010/wordprocessingCanvas" xmlns:mc="http://schemas.openxmlformats.org/markup-compatibility/2006" xmlns:o="urn:schemas-microsoft-com:office:office" xmlns:r="http://schemas.openxmlformats.org/officeDocument/2006/relationships" xmlns:m="http://schemas.openxmlformats.org/officeDocument/2006/math" xmlns:v="urn:schemas-microsoft-com:vml" xmlns:wp14="http://schemas.microsoft.com/office/word/2010/wordprocessingDrawing" xmlns:wp="http://schemas.openxmlformats.org/drawingml/2006/wordprocessingDrawing" xmlns:w10="urn:schemas-microsoft-com:office:word" xmlns:w="http://schemas.openxmlformats.org/wordprocessingml/2006/main" xmlns:w14="http://schemas.microsoft.com/office/word/2010/wordml" xmlns:w15="http://schemas.microsoft.com/office/word/2012/wordml" xmlns:wpg="http://schemas.microsoft.com/office/word/2010/wordprocessingGroup" xmlns:wpi="http://schemas.microsoft.com/office/word/2010/wordprocessingInk" xmlns:wne="http://schemas.microsoft.com/office/word/2006/wordml" xmlns:wps="http://schemas.microsoft.com/office/word/2010/wordprocessingShape" mc:Ignorable="w14 w15 wp14">
+<w:numbering xmlns:wpc="http://schemas.microsoft.com/office/word/2010/wordprocessingCanvas" xmlns:mc="http://schemas.openxmlformats.org/markup-compatibility/2006" xmlns:o="urn:schemas-microsoft-com:office:office" xmlns:r="http://schemas.openxmlformats.org/officeDocument/2006/relationships" xmlns:m="http://schemas.openxmlformats.org/officeDocument/2006/math" xmlns:v="urn:schemas-microsoft-com:vml" xmlns:wp14="http://schemas.microsoft.com/office/word/2010/wordprocessingDrawing" xmlns:wp="http://schemas.openxmlformats.org/drawingml/2006/wordprocessingDrawing" xmlns:w10="urn:schemas-microsoft-com:office:word" xmlns:w="http://schemas.openxmlformats.org/wordprocessingml/2006/main" xmlns:w14="http://schemas.microsoft.com/office/word/2010/wordml" xmlns:wpg="http://schemas.microsoft.com/office/word/2010/wordprocessingGroup" xmlns:wpi="http://schemas.microsoft.com/office/word/2010/wordprocessingInk" xmlns:wne="http://schemas.microsoft.com/office/word/2006/wordml" xmlns:wps="http://schemas.microsoft.com/office/word/2010/wordprocessingShape" mc:Ignorable="w14 wp14">
   <w:abstractNum w:abstractNumId="0">
     <w:nsid w:val="37015A94"/>
     <w:multiLevelType w:val="hybridMultilevel"/>
@@ -4697,7 +5248,7 @@
       <w:lvlText w:val="%1)"/>
       <w:lvlJc w:val="left"/>
       <w:pPr>
-        <w:ind w:left="2527" w:hanging="360"/>
+        <w:ind w:left="686" w:hanging="360"/>
       </w:pPr>
     </w:lvl>
     <w:lvl w:ilvl="1" w:tplc="04150019" w:tentative="1">
@@ -4706,7 +5257,7 @@
       <w:lvlText w:val="%2."/>
       <w:lvlJc w:val="left"/>
       <w:pPr>
-        <w:ind w:left="3247" w:hanging="360"/>
+        <w:ind w:left="1406" w:hanging="360"/>
       </w:pPr>
     </w:lvl>
     <w:lvl w:ilvl="2" w:tplc="0415001B" w:tentative="1">
@@ -4715,7 +5266,7 @@
       <w:lvlText w:val="%3."/>
       <w:lvlJc w:val="right"/>
       <w:pPr>
-        <w:ind w:left="3967" w:hanging="180"/>
+        <w:ind w:left="2126" w:hanging="180"/>
       </w:pPr>
     </w:lvl>
     <w:lvl w:ilvl="3" w:tplc="0415000F" w:tentative="1">
@@ -4724,7 +5275,7 @@
       <w:lvlText w:val="%4."/>
       <w:lvlJc w:val="left"/>
       <w:pPr>
-        <w:ind w:left="4687" w:hanging="360"/>
+        <w:ind w:left="2846" w:hanging="360"/>
       </w:pPr>
     </w:lvl>
     <w:lvl w:ilvl="4" w:tplc="04150019" w:tentative="1">
@@ -4733,7 +5284,7 @@
       <w:lvlText w:val="%5."/>
       <w:lvlJc w:val="left"/>
       <w:pPr>
-        <w:ind w:left="5407" w:hanging="360"/>
+        <w:ind w:left="3566" w:hanging="360"/>
       </w:pPr>
     </w:lvl>
     <w:lvl w:ilvl="5" w:tplc="0415001B" w:tentative="1">
@@ -4742,7 +5293,7 @@
       <w:lvlText w:val="%6."/>
       <w:lvlJc w:val="right"/>
       <w:pPr>
-        <w:ind w:left="6127" w:hanging="180"/>
+        <w:ind w:left="4286" w:hanging="180"/>
       </w:pPr>
     </w:lvl>
     <w:lvl w:ilvl="6" w:tplc="0415000F" w:tentative="1">
@@ -4751,7 +5302,7 @@
       <w:lvlText w:val="%7."/>
       <w:lvlJc w:val="left"/>
       <w:pPr>
-        <w:ind w:left="6847" w:hanging="360"/>
+        <w:ind w:left="5006" w:hanging="360"/>
       </w:pPr>
     </w:lvl>
     <w:lvl w:ilvl="7" w:tplc="04150019" w:tentative="1">
@@ -4760,7 +5311,7 @@
       <w:lvlText w:val="%8."/>
       <w:lvlJc w:val="left"/>
       <w:pPr>
-        <w:ind w:left="7567" w:hanging="360"/>
+        <w:ind w:left="5726" w:hanging="360"/>
       </w:pPr>
     </w:lvl>
     <w:lvl w:ilvl="8" w:tplc="0415001B" w:tentative="1">
@@ -4769,7 +5320,7 @@
       <w:lvlText w:val="%9."/>
       <w:lvlJc w:val="right"/>
       <w:pPr>
-        <w:ind w:left="8287" w:hanging="180"/>
+        <w:ind w:left="6446" w:hanging="180"/>
       </w:pPr>
     </w:lvl>
   </w:abstractNum>
@@ -4783,7 +5334,7 @@
 </file>
 
 <file path=word/styles.xml><?xml version="1.0" encoding="utf-8"?>
-<w:styles xmlns:mc="http://schemas.openxmlformats.org/markup-compatibility/2006" xmlns:r="http://schemas.openxmlformats.org/officeDocument/2006/relationships" xmlns:w="http://schemas.openxmlformats.org/wordprocessingml/2006/main" xmlns:w14="http://schemas.microsoft.com/office/word/2010/wordml" xmlns:w15="http://schemas.microsoft.com/office/word/2012/wordml" mc:Ignorable="w14 w15">
+<w:styles xmlns:mc="http://schemas.openxmlformats.org/markup-compatibility/2006" xmlns:r="http://schemas.openxmlformats.org/officeDocument/2006/relationships" xmlns:w="http://schemas.openxmlformats.org/wordprocessingml/2006/main" xmlns:w14="http://schemas.microsoft.com/office/word/2010/wordml" mc:Ignorable="w14">
   <w:docDefaults>
     <w:rPrDefault>
       <w:rPr>
@@ -4799,378 +5350,144 @@
       </w:pPr>
     </w:pPrDefault>
   </w:docDefaults>
-  <w:latentStyles w:defLockedState="0" w:defUIPriority="99" w:defSemiHidden="0" w:defUnhideWhenUsed="0" w:defQFormat="0" w:count="371">
-    <w:lsdException w:name="Normal" w:uiPriority="0" w:qFormat="1"/>
-    <w:lsdException w:name="heading 1" w:uiPriority="9" w:qFormat="1"/>
-    <w:lsdException w:name="heading 2" w:semiHidden="1" w:uiPriority="9" w:unhideWhenUsed="1" w:qFormat="1"/>
-    <w:lsdException w:name="heading 3" w:semiHidden="1" w:uiPriority="9" w:unhideWhenUsed="1" w:qFormat="1"/>
-    <w:lsdException w:name="heading 4" w:semiHidden="1" w:uiPriority="9" w:unhideWhenUsed="1" w:qFormat="1"/>
-    <w:lsdException w:name="heading 5" w:semiHidden="1" w:uiPriority="9" w:unhideWhenUsed="1" w:qFormat="1"/>
-    <w:lsdException w:name="heading 6" w:semiHidden="1" w:uiPriority="9" w:unhideWhenUsed="1" w:qFormat="1"/>
-    <w:lsdException w:name="heading 7" w:semiHidden="1" w:uiPriority="9" w:unhideWhenUsed="1" w:qFormat="1"/>
-    <w:lsdException w:name="heading 8" w:semiHidden="1" w:uiPriority="9" w:unhideWhenUsed="1" w:qFormat="1"/>
-    <w:lsdException w:name="heading 9" w:semiHidden="1" w:uiPriority="9" w:unhideWhenUsed="1" w:qFormat="1"/>
-    <w:lsdException w:name="index 1" w:semiHidden="1" w:unhideWhenUsed="1"/>
-    <w:lsdException w:name="index 2" w:semiHidden="1" w:unhideWhenUsed="1"/>
-    <w:lsdException w:name="index 3" w:semiHidden="1" w:unhideWhenUsed="1"/>
-    <w:lsdException w:name="index 4" w:semiHidden="1" w:unhideWhenUsed="1"/>
-    <w:lsdException w:name="index 5" w:semiHidden="1" w:unhideWhenUsed="1"/>
-    <w:lsdException w:name="index 6" w:semiHidden="1" w:unhideWhenUsed="1"/>
-    <w:lsdException w:name="index 7" w:semiHidden="1" w:unhideWhenUsed="1"/>
-    <w:lsdException w:name="index 8" w:semiHidden="1" w:unhideWhenUsed="1"/>
-    <w:lsdException w:name="index 9" w:semiHidden="1" w:unhideWhenUsed="1"/>
-    <w:lsdException w:name="toc 1" w:semiHidden="1" w:uiPriority="39" w:unhideWhenUsed="1"/>
-    <w:lsdException w:name="toc 2" w:semiHidden="1" w:uiPriority="39" w:unhideWhenUsed="1"/>
-    <w:lsdException w:name="toc 3" w:semiHidden="1" w:uiPriority="39" w:unhideWhenUsed="1"/>
-    <w:lsdException w:name="toc 4" w:semiHidden="1" w:uiPriority="39" w:unhideWhenUsed="1"/>
-    <w:lsdException w:name="toc 5" w:semiHidden="1" w:uiPriority="39" w:unhideWhenUsed="1"/>
-    <w:lsdException w:name="toc 6" w:semiHidden="1" w:uiPriority="39" w:unhideWhenUsed="1"/>
-    <w:lsdException w:name="toc 7" w:semiHidden="1" w:uiPriority="39" w:unhideWhenUsed="1"/>
-    <w:lsdException w:name="toc 8" w:semiHidden="1" w:uiPriority="39" w:unhideWhenUsed="1"/>
-    <w:lsdException w:name="toc 9" w:semiHidden="1" w:uiPriority="39" w:unhideWhenUsed="1"/>
-    <w:lsdException w:name="Normal Indent" w:semiHidden="1" w:unhideWhenUsed="1"/>
-    <w:lsdException w:name="footnote text" w:semiHidden="1" w:unhideWhenUsed="1"/>
-    <w:lsdException w:name="annotation text" w:semiHidden="1" w:unhideWhenUsed="1"/>
-    <w:lsdException w:name="header" w:semiHidden="1" w:unhideWhenUsed="1"/>
-    <w:lsdException w:name="footer" w:semiHidden="1" w:unhideWhenUsed="1"/>
-    <w:lsdException w:name="index heading" w:semiHidden="1" w:unhideWhenUsed="1"/>
-    <w:lsdException w:name="caption" w:semiHidden="1" w:uiPriority="35" w:unhideWhenUsed="1" w:qFormat="1"/>
-    <w:lsdException w:name="table of figures" w:semiHidden="1" w:unhideWhenUsed="1"/>
-    <w:lsdException w:name="envelope address" w:semiHidden="1" w:unhideWhenUsed="1"/>
-    <w:lsdException w:name="envelope return" w:semiHidden="1" w:unhideWhenUsed="1"/>
-    <w:lsdException w:name="footnote reference" w:semiHidden="1" w:unhideWhenUsed="1"/>
-    <w:lsdException w:name="annotation reference" w:semiHidden="1" w:unhideWhenUsed="1"/>
-    <w:lsdException w:name="line number" w:semiHidden="1" w:unhideWhenUsed="1"/>
-    <w:lsdException w:name="page number" w:semiHidden="1" w:unhideWhenUsed="1"/>
-    <w:lsdException w:name="endnote reference" w:semiHidden="1" w:unhideWhenUsed="1"/>
-    <w:lsdException w:name="endnote text" w:semiHidden="1" w:unhideWhenUsed="1"/>
-    <w:lsdException w:name="table of authorities" w:semiHidden="1" w:unhideWhenUsed="1"/>
-    <w:lsdException w:name="macro" w:semiHidden="1" w:unhideWhenUsed="1"/>
-    <w:lsdException w:name="toa heading" w:semiHidden="1" w:unhideWhenUsed="1"/>
-    <w:lsdException w:name="List" w:semiHidden="1" w:unhideWhenUsed="1"/>
-    <w:lsdException w:name="List Bullet" w:semiHidden="1" w:unhideWhenUsed="1"/>
-    <w:lsdException w:name="List Number" w:semiHidden="1" w:unhideWhenUsed="1"/>
-    <w:lsdException w:name="List 2" w:semiHidden="1" w:unhideWhenUsed="1"/>
-    <w:lsdException w:name="List 3" w:semiHidden="1" w:unhideWhenUsed="1"/>
-    <w:lsdException w:name="List 4" w:semiHidden="1" w:unhideWhenUsed="1"/>
-    <w:lsdException w:name="List 5" w:semiHidden="1" w:unhideWhenUsed="1"/>
-    <w:lsdException w:name="List Bullet 2" w:semiHidden="1" w:unhideWhenUsed="1"/>
-    <w:lsdException w:name="List Bullet 3" w:semiHidden="1" w:unhideWhenUsed="1"/>
-    <w:lsdException w:name="List Bullet 4" w:semiHidden="1" w:unhideWhenUsed="1"/>
-    <w:lsdException w:name="List Bullet 5" w:semiHidden="1" w:unhideWhenUsed="1"/>
-    <w:lsdException w:name="List Number 2" w:semiHidden="1" w:unhideWhenUsed="1"/>
-    <w:lsdException w:name="List Number 3" w:semiHidden="1" w:unhideWhenUsed="1"/>
-    <w:lsdException w:name="List Number 4" w:semiHidden="1" w:unhideWhenUsed="1"/>
-    <w:lsdException w:name="List Number 5" w:semiHidden="1" w:unhideWhenUsed="1"/>
-    <w:lsdException w:name="Title" w:uiPriority="10" w:qFormat="1"/>
-    <w:lsdException w:name="Closing" w:semiHidden="1" w:unhideWhenUsed="1"/>
-    <w:lsdException w:name="Signature" w:semiHidden="1" w:unhideWhenUsed="1"/>
-    <w:lsdException w:name="Default Paragraph Font" w:semiHidden="1" w:uiPriority="1" w:unhideWhenUsed="1"/>
-    <w:lsdException w:name="Body Text" w:semiHidden="1" w:unhideWhenUsed="1"/>
-    <w:lsdException w:name="Body Text Indent" w:semiHidden="1" w:unhideWhenUsed="1"/>
-    <w:lsdException w:name="List Continue" w:semiHidden="1" w:unhideWhenUsed="1"/>
-    <w:lsdException w:name="List Continue 2" w:semiHidden="1" w:unhideWhenUsed="1"/>
-    <w:lsdException w:name="List Continue 3" w:semiHidden="1" w:unhideWhenUsed="1"/>
-    <w:lsdException w:name="List Continue 4" w:semiHidden="1" w:unhideWhenUsed="1"/>
-    <w:lsdException w:name="List Continue 5" w:semiHidden="1" w:unhideWhenUsed="1"/>
-    <w:lsdException w:name="Message Header" w:semiHidden="1" w:unhideWhenUsed="1"/>
-    <w:lsdException w:name="Subtitle" w:uiPriority="11" w:qFormat="1"/>
-    <w:lsdException w:name="Salutation" w:semiHidden="1" w:unhideWhenUsed="1"/>
-    <w:lsdException w:name="Date" w:semiHidden="1" w:unhideWhenUsed="1"/>
-    <w:lsdException w:name="Body Text First Indent" w:semiHidden="1" w:unhideWhenUsed="1"/>
-    <w:lsdException w:name="Body Text First Indent 2" w:semiHidden="1" w:unhideWhenUsed="1"/>
-    <w:lsdException w:name="Note Heading" w:semiHidden="1" w:unhideWhenUsed="1"/>
-    <w:lsdException w:name="Body Text 2" w:semiHidden="1" w:unhideWhenUsed="1"/>
-    <w:lsdException w:name="Body Text 3" w:semiHidden="1" w:unhideWhenUsed="1"/>
-    <w:lsdException w:name="Body Text Indent 2" w:semiHidden="1" w:unhideWhenUsed="1"/>
-    <w:lsdException w:name="Body Text Indent 3" w:semiHidden="1" w:unhideWhenUsed="1"/>
-    <w:lsdException w:name="Block Text" w:semiHidden="1" w:unhideWhenUsed="1"/>
-    <w:lsdException w:name="Hyperlink" w:semiHidden="1" w:unhideWhenUsed="1"/>
-    <w:lsdException w:name="FollowedHyperlink" w:semiHidden="1" w:unhideWhenUsed="1"/>
-    <w:lsdException w:name="Strong" w:uiPriority="22" w:qFormat="1"/>
-    <w:lsdException w:name="Emphasis" w:uiPriority="20" w:qFormat="1"/>
-    <w:lsdException w:name="Document Map" w:semiHidden="1" w:unhideWhenUsed="1"/>
-    <w:lsdException w:name="Plain Text" w:semiHidden="1" w:unhideWhenUsed="1"/>
-    <w:lsdException w:name="E-mail Signature" w:semiHidden="1" w:unhideWhenUsed="1"/>
-    <w:lsdException w:name="HTML Top of Form" w:semiHidden="1" w:unhideWhenUsed="1"/>
-    <w:lsdException w:name="HTML Bottom of Form" w:semiHidden="1" w:unhideWhenUsed="1"/>
-    <w:lsdException w:name="Normal (Web)" w:semiHidden="1" w:unhideWhenUsed="1"/>
-    <w:lsdException w:name="HTML Acronym" w:semiHidden="1" w:unhideWhenUsed="1"/>
-    <w:lsdException w:name="HTML Address" w:semiHidden="1" w:unhideWhenUsed="1"/>
-    <w:lsdException w:name="HTML Cite" w:semiHidden="1" w:unhideWhenUsed="1"/>
-    <w:lsdException w:name="HTML Code" w:semiHidden="1" w:unhideWhenUsed="1"/>
-    <w:lsdException w:name="HTML Definition" w:semiHidden="1" w:unhideWhenUsed="1"/>
-    <w:lsdException w:name="HTML Keyboard" w:semiHidden="1" w:unhideWhenUsed="1"/>
-    <w:lsdException w:name="HTML Preformatted" w:semiHidden="1" w:unhideWhenUsed="1"/>
-    <w:lsdException w:name="HTML Sample" w:semiHidden="1" w:unhideWhenUsed="1"/>
-    <w:lsdException w:name="HTML Typewriter" w:semiHidden="1" w:unhideWhenUsed="1"/>
-    <w:lsdException w:name="HTML Variable" w:semiHidden="1" w:unhideWhenUsed="1"/>
-    <w:lsdException w:name="Normal Table" w:semiHidden="1" w:unhideWhenUsed="1"/>
-    <w:lsdException w:name="annotation subject" w:semiHidden="1" w:unhideWhenUsed="1"/>
-    <w:lsdException w:name="No List" w:semiHidden="1" w:unhideWhenUsed="1"/>
-    <w:lsdException w:name="Outline List 1" w:semiHidden="1" w:unhideWhenUsed="1"/>
-    <w:lsdException w:name="Outline List 2" w:semiHidden="1" w:unhideWhenUsed="1"/>
-    <w:lsdException w:name="Outline List 3" w:semiHidden="1" w:unhideWhenUsed="1"/>
-    <w:lsdException w:name="Table Simple 1" w:semiHidden="1" w:unhideWhenUsed="1"/>
-    <w:lsdException w:name="Table Simple 2" w:semiHidden="1" w:unhideWhenUsed="1"/>
-    <w:lsdException w:name="Table Simple 3" w:semiHidden="1" w:unhideWhenUsed="1"/>
-    <w:lsdException w:name="Table Classic 1" w:semiHidden="1" w:unhideWhenUsed="1"/>
-    <w:lsdException w:name="Table Classic 2" w:semiHidden="1" w:unhideWhenUsed="1"/>
-    <w:lsdException w:name="Table Classic 3" w:semiHidden="1" w:unhideWhenUsed="1"/>
-    <w:lsdException w:name="Table Classic 4" w:semiHidden="1" w:unhideWhenUsed="1"/>
-    <w:lsdException w:name="Table Colorful 1" w:semiHidden="1" w:unhideWhenUsed="1"/>
-    <w:lsdException w:name="Table Colorful 2" w:semiHidden="1" w:unhideWhenUsed="1"/>
-    <w:lsdException w:name="Table Colorful 3" w:semiHidden="1" w:unhideWhenUsed="1"/>
-    <w:lsdException w:name="Table Columns 1" w:semiHidden="1" w:unhideWhenUsed="1"/>
-    <w:lsdException w:name="Table Columns 2" w:semiHidden="1" w:unhideWhenUsed="1"/>
-    <w:lsdException w:name="Table Columns 3" w:semiHidden="1" w:unhideWhenUsed="1"/>
-    <w:lsdException w:name="Table Columns 4" w:semiHidden="1" w:unhideWhenUsed="1"/>
-    <w:lsdException w:name="Table Columns 5" w:semiHidden="1" w:unhideWhenUsed="1"/>
-    <w:lsdException w:name="Table Grid 1" w:semiHidden="1" w:unhideWhenUsed="1"/>
-    <w:lsdException w:name="Table Grid 2" w:semiHidden="1" w:unhideWhenUsed="1"/>
-    <w:lsdException w:name="Table Grid 3" w:semiHidden="1" w:unhideWhenUsed="1"/>
-    <w:lsdException w:name="Table Grid 4" w:semiHidden="1" w:unhideWhenUsed="1"/>
-    <w:lsdException w:name="Table Grid 5" w:semiHidden="1" w:unhideWhenUsed="1"/>
-    <w:lsdException w:name="Table Grid 6" w:semiHidden="1" w:unhideWhenUsed="1"/>
-    <w:lsdException w:name="Table Grid 7" w:semiHidden="1" w:unhideWhenUsed="1"/>
-    <w:lsdException w:name="Table Grid 8" w:semiHidden="1" w:unhideWhenUsed="1"/>
-    <w:lsdException w:name="Table List 1" w:semiHidden="1" w:unhideWhenUsed="1"/>
-    <w:lsdException w:name="Table List 2" w:semiHidden="1" w:unhideWhenUsed="1"/>
-    <w:lsdException w:name="Table List 3" w:semiHidden="1" w:unhideWhenUsed="1"/>
-    <w:lsdException w:name="Table List 4" w:semiHidden="1" w:unhideWhenUsed="1"/>
-    <w:lsdException w:name="Table List 5" w:semiHidden="1" w:unhideWhenUsed="1"/>
-    <w:lsdException w:name="Table List 6" w:semiHidden="1" w:unhideWhenUsed="1"/>
-    <w:lsdException w:name="Table List 7" w:semiHidden="1" w:unhideWhenUsed="1"/>
-    <w:lsdException w:name="Table List 8" w:semiHidden="1" w:unhideWhenUsed="1"/>
-    <w:lsdException w:name="Table 3D effects 1" w:semiHidden="1" w:unhideWhenUsed="1"/>
-    <w:lsdException w:name="Table 3D effects 2" w:semiHidden="1" w:unhideWhenUsed="1"/>
-    <w:lsdException w:name="Table 3D effects 3" w:semiHidden="1" w:unhideWhenUsed="1"/>
-    <w:lsdException w:name="Table Contemporary" w:semiHidden="1" w:unhideWhenUsed="1"/>
-    <w:lsdException w:name="Table Elegant" w:semiHidden="1" w:unhideWhenUsed="1"/>
-    <w:lsdException w:name="Table Professional" w:semiHidden="1" w:unhideWhenUsed="1"/>
-    <w:lsdException w:name="Table Subtle 1" w:semiHidden="1" w:unhideWhenUsed="1"/>
-    <w:lsdException w:name="Table Subtle 2" w:semiHidden="1" w:unhideWhenUsed="1"/>
-    <w:lsdException w:name="Table Web 1" w:semiHidden="1" w:unhideWhenUsed="1"/>
-    <w:lsdException w:name="Table Web 2" w:semiHidden="1" w:unhideWhenUsed="1"/>
-    <w:lsdException w:name="Table Web 3" w:semiHidden="1" w:unhideWhenUsed="1"/>
-    <w:lsdException w:name="Balloon Text" w:semiHidden="1" w:unhideWhenUsed="1"/>
-    <w:lsdException w:name="Table Grid" w:uiPriority="39"/>
-    <w:lsdException w:name="Table Theme" w:semiHidden="1" w:unhideWhenUsed="1"/>
-    <w:lsdException w:name="Placeholder Text" w:semiHidden="1"/>
-    <w:lsdException w:name="No Spacing" w:uiPriority="1" w:qFormat="1"/>
-    <w:lsdException w:name="Light Shading" w:uiPriority="60"/>
-    <w:lsdException w:name="Light List" w:uiPriority="61"/>
-    <w:lsdException w:name="Light Grid" w:uiPriority="62"/>
-    <w:lsdException w:name="Medium Shading 1" w:uiPriority="63"/>
-    <w:lsdException w:name="Medium Shading 2" w:uiPriority="64"/>
-    <w:lsdException w:name="Medium List 1" w:uiPriority="65"/>
-    <w:lsdException w:name="Medium List 2" w:uiPriority="66"/>
-    <w:lsdException w:name="Medium Grid 1" w:uiPriority="67"/>
-    <w:lsdException w:name="Medium Grid 2" w:uiPriority="68"/>
-    <w:lsdException w:name="Medium Grid 3" w:uiPriority="69"/>
-    <w:lsdException w:name="Dark List" w:uiPriority="70"/>
-    <w:lsdException w:name="Colorful Shading" w:uiPriority="71"/>
-    <w:lsdException w:name="Colorful List" w:uiPriority="72"/>
-    <w:lsdException w:name="Colorful Grid" w:uiPriority="73"/>
-    <w:lsdException w:name="Light Shading Accent 1" w:uiPriority="60"/>
-    <w:lsdException w:name="Light List Accent 1" w:uiPriority="61"/>
-    <w:lsdException w:name="Light Grid Accent 1" w:uiPriority="62"/>
-    <w:lsdException w:name="Medium Shading 1 Accent 1" w:uiPriority="63"/>
-    <w:lsdException w:name="Medium Shading 2 Accent 1" w:uiPriority="64"/>
-    <w:lsdException w:name="Medium List 1 Accent 1" w:uiPriority="65"/>
-    <w:lsdException w:name="Revision" w:semiHidden="1"/>
-    <w:lsdException w:name="List Paragraph" w:uiPriority="34" w:qFormat="1"/>
-    <w:lsdException w:name="Quote" w:uiPriority="29" w:qFormat="1"/>
-    <w:lsdException w:name="Intense Quote" w:uiPriority="30" w:qFormat="1"/>
-    <w:lsdException w:name="Medium List 2 Accent 1" w:uiPriority="66"/>
-    <w:lsdException w:name="Medium Grid 1 Accent 1" w:uiPriority="67"/>
-    <w:lsdException w:name="Medium Grid 2 Accent 1" w:uiPriority="68"/>
-    <w:lsdException w:name="Medium Grid 3 Accent 1" w:uiPriority="69"/>
-    <w:lsdException w:name="Dark List Accent 1" w:uiPriority="70"/>
-    <w:lsdException w:name="Colorful Shading Accent 1" w:uiPriority="71"/>
-    <w:lsdException w:name="Colorful List Accent 1" w:uiPriority="72"/>
-    <w:lsdException w:name="Colorful Grid Accent 1" w:uiPriority="73"/>
-    <w:lsdException w:name="Light Shading Accent 2" w:uiPriority="60"/>
-    <w:lsdException w:name="Light List Accent 2" w:uiPriority="61"/>
-    <w:lsdException w:name="Light Grid Accent 2" w:uiPriority="62"/>
-    <w:lsdException w:name="Medium Shading 1 Accent 2" w:uiPriority="63"/>
-    <w:lsdException w:name="Medium Shading 2 Accent 2" w:uiPriority="64"/>
-    <w:lsdException w:name="Medium List 1 Accent 2" w:uiPriority="65"/>
-    <w:lsdException w:name="Medium List 2 Accent 2" w:uiPriority="66"/>
-    <w:lsdException w:name="Medium Grid 1 Accent 2" w:uiPriority="67"/>
-    <w:lsdException w:name="Medium Grid 2 Accent 2" w:uiPriority="68"/>
-    <w:lsdException w:name="Medium Grid 3 Accent 2" w:uiPriority="69"/>
-    <w:lsdException w:name="Dark List Accent 2" w:uiPriority="70"/>
-    <w:lsdException w:name="Colorful Shading Accent 2" w:uiPriority="71"/>
-    <w:lsdException w:name="Colorful List Accent 2" w:uiPriority="72"/>
-    <w:lsdException w:name="Colorful Grid Accent 2" w:uiPriority="73"/>
-    <w:lsdException w:name="Light Shading Accent 3" w:uiPriority="60"/>
-    <w:lsdException w:name="Light List Accent 3" w:uiPriority="61"/>
-    <w:lsdException w:name="Light Grid Accent 3" w:uiPriority="62"/>
-    <w:lsdException w:name="Medium Shading 1 Accent 3" w:uiPriority="63"/>
-    <w:lsdException w:name="Medium Shading 2 Accent 3" w:uiPriority="64"/>
-    <w:lsdException w:name="Medium List 1 Accent 3" w:uiPriority="65"/>
-    <w:lsdException w:name="Medium List 2 Accent 3" w:uiPriority="66"/>
-    <w:lsdException w:name="Medium Grid 1 Accent 3" w:uiPriority="67"/>
-    <w:lsdException w:name="Medium Grid 2 Accent 3" w:uiPriority="68"/>
-    <w:lsdException w:name="Medium Grid 3 Accent 3" w:uiPriority="69"/>
-    <w:lsdException w:name="Dark List Accent 3" w:uiPriority="70"/>
-    <w:lsdException w:name="Colorful Shading Accent 3" w:uiPriority="71"/>
-    <w:lsdException w:name="Colorful List Accent 3" w:uiPriority="72"/>
-    <w:lsdException w:name="Colorful Grid Accent 3" w:uiPriority="73"/>
-    <w:lsdException w:name="Light Shading Accent 4" w:uiPriority="60"/>
-    <w:lsdException w:name="Light List Accent 4" w:uiPriority="61"/>
-    <w:lsdException w:name="Light Grid Accent 4" w:uiPriority="62"/>
-    <w:lsdException w:name="Medium Shading 1 Accent 4" w:uiPriority="63"/>
-    <w:lsdException w:name="Medium Shading 2 Accent 4" w:uiPriority="64"/>
-    <w:lsdException w:name="Medium List 1 Accent 4" w:uiPriority="65"/>
-    <w:lsdException w:name="Medium List 2 Accent 4" w:uiPriority="66"/>
-    <w:lsdException w:name="Medium Grid 1 Accent 4" w:uiPriority="67"/>
-    <w:lsdException w:name="Medium Grid 2 Accent 4" w:uiPriority="68"/>
-    <w:lsdException w:name="Medium Grid 3 Accent 4" w:uiPriority="69"/>
-    <w:lsdException w:name="Dark List Accent 4" w:uiPriority="70"/>
-    <w:lsdException w:name="Colorful Shading Accent 4" w:uiPriority="71"/>
-    <w:lsdException w:name="Colorful List Accent 4" w:uiPriority="72"/>
-    <w:lsdException w:name="Colorful Grid Accent 4" w:uiPriority="73"/>
-    <w:lsdException w:name="Light Shading Accent 5" w:uiPriority="60"/>
-    <w:lsdException w:name="Light List Accent 5" w:uiPriority="61"/>
-    <w:lsdException w:name="Light Grid Accent 5" w:uiPriority="62"/>
-    <w:lsdException w:name="Medium Shading 1 Accent 5" w:uiPriority="63"/>
-    <w:lsdException w:name="Medium Shading 2 Accent 5" w:uiPriority="64"/>
-    <w:lsdException w:name="Medium List 1 Accent 5" w:uiPriority="65"/>
-    <w:lsdException w:name="Medium List 2 Accent 5" w:uiPriority="66"/>
-    <w:lsdException w:name="Medium Grid 1 Accent 5" w:uiPriority="67"/>
-    <w:lsdException w:name="Medium Grid 2 Accent 5" w:uiPriority="68"/>
-    <w:lsdException w:name="Medium Grid 3 Accent 5" w:uiPriority="69"/>
-    <w:lsdException w:name="Dark List Accent 5" w:uiPriority="70"/>
-    <w:lsdException w:name="Colorful Shading Accent 5" w:uiPriority="71"/>
-    <w:lsdException w:name="Colorful List Accent 5" w:uiPriority="72"/>
-    <w:lsdException w:name="Colorful Grid Accent 5" w:uiPriority="73"/>
-    <w:lsdException w:name="Light Shading Accent 6" w:uiPriority="60"/>
-    <w:lsdException w:name="Light List Accent 6" w:uiPriority="61"/>
-    <w:lsdException w:name="Light Grid Accent 6" w:uiPriority="62"/>
-    <w:lsdException w:name="Medium Shading 1 Accent 6" w:uiPriority="63"/>
-    <w:lsdException w:name="Medium Shading 2 Accent 6" w:uiPriority="64"/>
-    <w:lsdException w:name="Medium List 1 Accent 6" w:uiPriority="65"/>
-    <w:lsdException w:name="Medium List 2 Accent 6" w:uiPriority="66"/>
-    <w:lsdException w:name="Medium Grid 1 Accent 6" w:uiPriority="67"/>
-    <w:lsdException w:name="Medium Grid 2 Accent 6" w:uiPriority="68"/>
-    <w:lsdException w:name="Medium Grid 3 Accent 6" w:uiPriority="69"/>
-    <w:lsdException w:name="Dark List Accent 6" w:uiPriority="70"/>
-    <w:lsdException w:name="Colorful Shading Accent 6" w:uiPriority="71"/>
-    <w:lsdException w:name="Colorful List Accent 6" w:uiPriority="72"/>
-    <w:lsdException w:name="Colorful Grid Accent 6" w:uiPriority="73"/>
-    <w:lsdException w:name="Subtle Emphasis" w:uiPriority="19" w:qFormat="1"/>
-    <w:lsdException w:name="Intense Emphasis" w:uiPriority="21" w:qFormat="1"/>
-    <w:lsdException w:name="Subtle Reference" w:uiPriority="31" w:qFormat="1"/>
-    <w:lsdException w:name="Intense Reference" w:uiPriority="32" w:qFormat="1"/>
-    <w:lsdException w:name="Book Title" w:uiPriority="33" w:qFormat="1"/>
-    <w:lsdException w:name="Bibliography" w:semiHidden="1" w:uiPriority="37" w:unhideWhenUsed="1"/>
-    <w:lsdException w:name="TOC Heading" w:semiHidden="1" w:uiPriority="39" w:unhideWhenUsed="1" w:qFormat="1"/>
-    <w:lsdException w:name="Plain Table 1" w:uiPriority="41"/>
-    <w:lsdException w:name="Plain Table 2" w:uiPriority="42"/>
-    <w:lsdException w:name="Plain Table 3" w:uiPriority="43"/>
-    <w:lsdException w:name="Plain Table 4" w:uiPriority="44"/>
-    <w:lsdException w:name="Plain Table 5" w:uiPriority="45"/>
-    <w:lsdException w:name="Grid Table Light" w:uiPriority="40"/>
-    <w:lsdException w:name="Grid Table 1 Light" w:uiPriority="46"/>
-    <w:lsdException w:name="Grid Table 2" w:uiPriority="47"/>
-    <w:lsdException w:name="Grid Table 3" w:uiPriority="48"/>
-    <w:lsdException w:name="Grid Table 4" w:uiPriority="49"/>
-    <w:lsdException w:name="Grid Table 5 Dark" w:uiPriority="50"/>
-    <w:lsdException w:name="Grid Table 6 Colorful" w:uiPriority="51"/>
-    <w:lsdException w:name="Grid Table 7 Colorful" w:uiPriority="52"/>
-    <w:lsdException w:name="Grid Table 1 Light Accent 1" w:uiPriority="46"/>
-    <w:lsdException w:name="Grid Table 2 Accent 1" w:uiPriority="47"/>
-    <w:lsdException w:name="Grid Table 3 Accent 1" w:uiPriority="48"/>
-    <w:lsdException w:name="Grid Table 4 Accent 1" w:uiPriority="49"/>
-    <w:lsdException w:name="Grid Table 5 Dark Accent 1" w:uiPriority="50"/>
-    <w:lsdException w:name="Grid Table 6 Colorful Accent 1" w:uiPriority="51"/>
-    <w:lsdException w:name="Grid Table 7 Colorful Accent 1" w:uiPriority="52"/>
-    <w:lsdException w:name="Grid Table 1 Light Accent 2" w:uiPriority="46"/>
-    <w:lsdException w:name="Grid Table 2 Accent 2" w:uiPriority="47"/>
-    <w:lsdException w:name="Grid Table 3 Accent 2" w:uiPriority="48"/>
-    <w:lsdException w:name="Grid Table 4 Accent 2" w:uiPriority="49"/>
-    <w:lsdException w:name="Grid Table 5 Dark Accent 2" w:uiPriority="50"/>
-    <w:lsdException w:name="Grid Table 6 Colorful Accent 2" w:uiPriority="51"/>
-    <w:lsdException w:name="Grid Table 7 Colorful Accent 2" w:uiPriority="52"/>
-    <w:lsdException w:name="Grid Table 1 Light Accent 3" w:uiPriority="46"/>
-    <w:lsdException w:name="Grid Table 2 Accent 3" w:uiPriority="47"/>
-    <w:lsdException w:name="Grid Table 3 Accent 3" w:uiPriority="48"/>
-    <w:lsdException w:name="Grid Table 4 Accent 3" w:uiPriority="49"/>
-    <w:lsdException w:name="Grid Table 5 Dark Accent 3" w:uiPriority="50"/>
-    <w:lsdException w:name="Grid Table 6 Colorful Accent 3" w:uiPriority="51"/>
-    <w:lsdException w:name="Grid Table 7 Colorful Accent 3" w:uiPriority="52"/>
-    <w:lsdException w:name="Grid Table 1 Light Accent 4" w:uiPriority="46"/>
-    <w:lsdException w:name="Grid Table 2 Accent 4" w:uiPriority="47"/>
-    <w:lsdException w:name="Grid Table 3 Accent 4" w:uiPriority="48"/>
-    <w:lsdException w:name="Grid Table 4 Accent 4" w:uiPriority="49"/>
-    <w:lsdException w:name="Grid Table 5 Dark Accent 4" w:uiPriority="50"/>
-    <w:lsdException w:name="Grid Table 6 Colorful Accent 4" w:uiPriority="51"/>
-    <w:lsdException w:name="Grid Table 7 Colorful Accent 4" w:uiPriority="52"/>
-    <w:lsdException w:name="Grid Table 1 Light Accent 5" w:uiPriority="46"/>
-    <w:lsdException w:name="Grid Table 2 Accent 5" w:uiPriority="47"/>
-    <w:lsdException w:name="Grid Table 3 Accent 5" w:uiPriority="48"/>
-    <w:lsdException w:name="Grid Table 4 Accent 5" w:uiPriority="49"/>
-    <w:lsdException w:name="Grid Table 5 Dark Accent 5" w:uiPriority="50"/>
-    <w:lsdException w:name="Grid Table 6 Colorful Accent 5" w:uiPriority="51"/>
-    <w:lsdException w:name="Grid Table 7 Colorful Accent 5" w:uiPriority="52"/>
-    <w:lsdException w:name="Grid Table 1 Light Accent 6" w:uiPriority="46"/>
-    <w:lsdException w:name="Grid Table 2 Accent 6" w:uiPriority="47"/>
-    <w:lsdException w:name="Grid Table 3 Accent 6" w:uiPriority="48"/>
-    <w:lsdException w:name="Grid Table 4 Accent 6" w:uiPriority="49"/>
-    <w:lsdException w:name="Grid Table 5 Dark Accent 6" w:uiPriority="50"/>
-    <w:lsdException w:name="Grid Table 6 Colorful Accent 6" w:uiPriority="51"/>
-    <w:lsdException w:name="Grid Table 7 Colorful Accent 6" w:uiPriority="52"/>
-    <w:lsdException w:name="List Table 1 Light" w:uiPriority="46"/>
-    <w:lsdException w:name="List Table 2" w:uiPriority="47"/>
-    <w:lsdException w:name="List Table 3" w:uiPriority="48"/>
-    <w:lsdException w:name="List Table 4" w:uiPriority="49"/>
-    <w:lsdException w:name="List Table 5 Dark" w:uiPriority="50"/>
-    <w:lsdException w:name="List Table 6 Colorful" w:uiPriority="51"/>
-    <w:lsdException w:name="List Table 7 Colorful" w:uiPriority="52"/>
-    <w:lsdException w:name="List Table 1 Light Accent 1" w:uiPriority="46"/>
-    <w:lsdException w:name="List Table 2 Accent 1" w:uiPriority="47"/>
-    <w:lsdException w:name="List Table 3 Accent 1" w:uiPriority="48"/>
-    <w:lsdException w:name="List Table 4 Accent 1" w:uiPriority="49"/>
-    <w:lsdException w:name="List Table 5 Dark Accent 1" w:uiPriority="50"/>
-    <w:lsdException w:name="List Table 6 Colorful Accent 1" w:uiPriority="51"/>
-    <w:lsdException w:name="List Table 7 Colorful Accent 1" w:uiPriority="52"/>
-    <w:lsdException w:name="List Table 1 Light Accent 2" w:uiPriority="46"/>
-    <w:lsdException w:name="List Table 2 Accent 2" w:uiPriority="47"/>
-    <w:lsdException w:name="List Table 3 Accent 2" w:uiPriority="48"/>
-    <w:lsdException w:name="List Table 4 Accent 2" w:uiPriority="49"/>
-    <w:lsdException w:name="List Table 5 Dark Accent 2" w:uiPriority="50"/>
-    <w:lsdException w:name="List Table 6 Colorful Accent 2" w:uiPriority="51"/>
-    <w:lsdException w:name="List Table 7 Colorful Accent 2" w:uiPriority="52"/>
-    <w:lsdException w:name="List Table 1 Light Accent 3" w:uiPriority="46"/>
-    <w:lsdException w:name="List Table 2 Accent 3" w:uiPriority="47"/>
-    <w:lsdException w:name="List Table 3 Accent 3" w:uiPriority="48"/>
-    <w:lsdException w:name="List Table 4 Accent 3" w:uiPriority="49"/>
-    <w:lsdException w:name="List Table 5 Dark Accent 3" w:uiPriority="50"/>
-    <w:lsdException w:name="List Table 6 Colorful Accent 3" w:uiPriority="51"/>
-    <w:lsdException w:name="List Table 7 Colorful Accent 3" w:uiPriority="52"/>
-    <w:lsdException w:name="List Table 1 Light Accent 4" w:uiPriority="46"/>
-    <w:lsdException w:name="List Table 2 Accent 4" w:uiPriority="47"/>
-    <w:lsdException w:name="List Table 3 Accent 4" w:uiPriority="48"/>
-    <w:lsdException w:name="List Table 4 Accent 4" w:uiPriority="49"/>
-    <w:lsdException w:name="List Table 5 Dark Accent 4" w:uiPriority="50"/>
-    <w:lsdException w:name="List Table 6 Colorful Accent 4" w:uiPriority="51"/>
-    <w:lsdException w:name="List Table 7 Colorful Accent 4" w:uiPriority="52"/>
-    <w:lsdException w:name="List Table 1 Light Accent 5" w:uiPriority="46"/>
-    <w:lsdException w:name="List Table 2 Accent 5" w:uiPriority="47"/>
-    <w:lsdException w:name="List Table 3 Accent 5" w:uiPriority="48"/>
-    <w:lsdException w:name="List Table 4 Accent 5" w:uiPriority="49"/>
-    <w:lsdException w:name="List Table 5 Dark Accent 5" w:uiPriority="50"/>
-    <w:lsdException w:name="List Table 6 Colorful Accent 5" w:uiPriority="51"/>
-    <w:lsdException w:name="List Table 7 Colorful Accent 5" w:uiPriority="52"/>
-    <w:lsdException w:name="List Table 1 Light Accent 6" w:uiPriority="46"/>
-    <w:lsdException w:name="List Table 2 Accent 6" w:uiPriority="47"/>
-    <w:lsdException w:name="List Table 3 Accent 6" w:uiPriority="48"/>
-    <w:lsdException w:name="List Table 4 Accent 6" w:uiPriority="49"/>
-    <w:lsdException w:name="List Table 5 Dark Accent 6" w:uiPriority="50"/>
-    <w:lsdException w:name="List Table 6 Colorful Accent 6" w:uiPriority="51"/>
-    <w:lsdException w:name="List Table 7 Colorful Accent 6" w:uiPriority="52"/>
+  <w:latentStyles w:defLockedState="0" w:defUIPriority="99" w:defSemiHidden="1" w:defUnhideWhenUsed="1" w:defQFormat="0" w:count="267">
+    <w:lsdException w:name="Normal" w:semiHidden="0" w:uiPriority="0" w:unhideWhenUsed="0" w:qFormat="1"/>
+    <w:lsdException w:name="heading 1" w:semiHidden="0" w:uiPriority="9" w:unhideWhenUsed="0" w:qFormat="1"/>
+    <w:lsdException w:name="heading 2" w:uiPriority="9" w:qFormat="1"/>
+    <w:lsdException w:name="heading 3" w:uiPriority="9" w:qFormat="1"/>
+    <w:lsdException w:name="heading 4" w:uiPriority="9" w:qFormat="1"/>
+    <w:lsdException w:name="heading 5" w:uiPriority="9" w:qFormat="1"/>
+    <w:lsdException w:name="heading 6" w:uiPriority="9" w:qFormat="1"/>
+    <w:lsdException w:name="heading 7" w:uiPriority="9" w:qFormat="1"/>
+    <w:lsdException w:name="heading 8" w:uiPriority="9" w:qFormat="1"/>
+    <w:lsdException w:name="heading 9" w:uiPriority="9" w:qFormat="1"/>
+    <w:lsdException w:name="toc 1" w:uiPriority="39"/>
+    <w:lsdException w:name="toc 2" w:uiPriority="39"/>
+    <w:lsdException w:name="toc 3" w:uiPriority="39"/>
+    <w:lsdException w:name="toc 4" w:uiPriority="39"/>
+    <w:lsdException w:name="toc 5" w:uiPriority="39"/>
+    <w:lsdException w:name="toc 6" w:uiPriority="39"/>
+    <w:lsdException w:name="toc 7" w:uiPriority="39"/>
+    <w:lsdException w:name="toc 8" w:uiPriority="39"/>
+    <w:lsdException w:name="toc 9" w:uiPriority="39"/>
+    <w:lsdException w:name="caption" w:uiPriority="35" w:qFormat="1"/>
+    <w:lsdException w:name="Title" w:semiHidden="0" w:uiPriority="10" w:unhideWhenUsed="0" w:qFormat="1"/>
+    <w:lsdException w:name="Default Paragraph Font" w:uiPriority="1"/>
+    <w:lsdException w:name="Subtitle" w:semiHidden="0" w:uiPriority="11" w:unhideWhenUsed="0" w:qFormat="1"/>
+    <w:lsdException w:name="Strong" w:semiHidden="0" w:uiPriority="22" w:unhideWhenUsed="0" w:qFormat="1"/>
+    <w:lsdException w:name="Emphasis" w:semiHidden="0" w:uiPriority="20" w:unhideWhenUsed="0" w:qFormat="1"/>
+    <w:lsdException w:name="Table Grid" w:semiHidden="0" w:uiPriority="39" w:unhideWhenUsed="0"/>
+    <w:lsdException w:name="Placeholder Text" w:unhideWhenUsed="0"/>
+    <w:lsdException w:name="No Spacing" w:semiHidden="0" w:uiPriority="1" w:unhideWhenUsed="0" w:qFormat="1"/>
+    <w:lsdException w:name="Light Shading" w:semiHidden="0" w:uiPriority="60" w:unhideWhenUsed="0"/>
+    <w:lsdException w:name="Light List" w:semiHidden="0" w:uiPriority="61" w:unhideWhenUsed="0"/>
+    <w:lsdException w:name="Light Grid" w:semiHidden="0" w:uiPriority="62" w:unhideWhenUsed="0"/>
+    <w:lsdException w:name="Medium Shading 1" w:semiHidden="0" w:uiPriority="63" w:unhideWhenUsed="0"/>
+    <w:lsdException w:name="Medium Shading 2" w:semiHidden="0" w:uiPriority="64" w:unhideWhenUsed="0"/>
+    <w:lsdException w:name="Medium List 1" w:semiHidden="0" w:uiPriority="65" w:unhideWhenUsed="0"/>
+    <w:lsdException w:name="Medium List 2" w:semiHidden="0" w:uiPriority="66" w:unhideWhenUsed="0"/>
+    <w:lsdException w:name="Medium Grid 1" w:semiHidden="0" w:uiPriority="67" w:unhideWhenUsed="0"/>
+    <w:lsdException w:name="Medium Grid 2" w:semiHidden="0" w:uiPriority="68" w:unhideWhenUsed="0"/>
+    <w:lsdException w:name="Medium Grid 3" w:semiHidden="0" w:uiPriority="69" w:unhideWhenUsed="0"/>
+    <w:lsdException w:name="Dark List" w:semiHidden="0" w:uiPriority="70" w:unhideWhenUsed="0"/>
+    <w:lsdException w:name="Colorful Shading" w:semiHidden="0" w:uiPriority="71" w:unhideWhenUsed="0"/>
+    <w:lsdException w:name="Colorful List" w:semiHidden="0" w:uiPriority="72" w:unhideWhenUsed="0"/>
+    <w:lsdException w:name="Colorful Grid" w:semiHidden="0" w:uiPriority="73" w:unhideWhenUsed="0"/>
+    <w:lsdException w:name="Light Shading Accent 1" w:semiHidden="0" w:uiPriority="60" w:unhideWhenUsed="0"/>
+    <w:lsdException w:name="Light List Accent 1" w:semiHidden="0" w:uiPriority="61" w:unhideWhenUsed="0"/>
+    <w:lsdException w:name="Light Grid Accent 1" w:semiHidden="0" w:uiPriority="62" w:unhideWhenUsed="0"/>
+    <w:lsdException w:name="Medium Shading 1 Accent 1" w:semiHidden="0" w:uiPriority="63" w:unhideWhenUsed="0"/>
+    <w:lsdException w:name="Medium Shading 2 Accent 1" w:semiHidden="0" w:uiPriority="64" w:unhideWhenUsed="0"/>
+    <w:lsdException w:name="Medium List 1 Accent 1" w:semiHidden="0" w:uiPriority="65" w:unhideWhenUsed="0"/>
+    <w:lsdException w:name="Revision" w:unhideWhenUsed="0"/>
+    <w:lsdException w:name="List Paragraph" w:semiHidden="0" w:uiPriority="34" w:unhideWhenUsed="0" w:qFormat="1"/>
+    <w:lsdException w:name="Quote" w:semiHidden="0" w:uiPriority="29" w:unhideWhenUsed="0" w:qFormat="1"/>
+    <w:lsdException w:name="Intense Quote" w:semiHidden="0" w:uiPriority="30" w:unhideWhenUsed="0" w:qFormat="1"/>
+    <w:lsdException w:name="Medium List 2 Accent 1" w:semiHidden="0" w:uiPriority="66" w:unhideWhenUsed="0"/>
+    <w:lsdException w:name="Medium Grid 1 Accent 1" w:semiHidden="0" w:uiPriority="67" w:unhideWhenUsed="0"/>
+    <w:lsdException w:name="Medium Grid 2 Accent 1" w:semiHidden="0" w:uiPriority="68" w:unhideWhenUsed="0"/>
+    <w:lsdException w:name="Medium Grid 3 Accent 1" w:semiHidden="0" w:uiPriority="69" w:unhideWhenUsed="0"/>
+    <w:lsdException w:name="Dark List Accent 1" w:semiHidden="0" w:uiPriority="70" w:unhideWhenUsed="0"/>
+    <w:lsdException w:name="Colorful Shading Accent 1" w:semiHidden="0" w:uiPriority="71" w:unhideWhenUsed="0"/>
+    <w:lsdException w:name="Colorful List Accent 1" w:semiHidden="0" w:uiPriority="72" w:unhideWhenUsed="0"/>
+    <w:lsdException w:name="Colorful Grid Accent 1" w:semiHidden="0" w:uiPriority="73" w:unhideWhenUsed="0"/>
+    <w:lsdException w:name="Light Shading Accent 2" w:semiHidden="0" w:uiPriority="60" w:unhideWhenUsed="0"/>
+    <w:lsdException w:name="Light List Accent 2" w:semiHidden="0" w:uiPriority="61" w:unhideWhenUsed="0"/>
+    <w:lsdException w:name="Light Grid Accent 2" w:semiHidden="0" w:uiPriority="62" w:unhideWhenUsed="0"/>
+    <w:lsdException w:name="Medium Shading 1 Accent 2" w:semiHidden="0" w:uiPriority="63" w:unhideWhenUsed="0"/>
+    <w:lsdException w:name="Medium Shading 2 Accent 2" w:semiHidden="0" w:uiPriority="64" w:unhideWhenUsed="0"/>
+    <w:lsdException w:name="Medium List 1 Accent 2" w:semiHidden="0" w:uiPriority="65" w:unhideWhenUsed="0"/>
+    <w:lsdException w:name="Medium List 2 Accent 2" w:semiHidden="0" w:uiPriority="66" w:unhideWhenUsed="0"/>
+    <w:lsdException w:name="Medium Grid 1 Accent 2" w:semiHidden="0" w:uiPriority="67" w:unhideWhenUsed="0"/>
+    <w:lsdException w:name="Medium Grid 2 Accent 2" w:semiHidden="0" w:uiPriority="68" w:unhideWhenUsed="0"/>
+    <w:lsdException w:name="Medium Grid 3 Accent 2" w:semiHidden="0" w:uiPriority="69" w:unhideWhenUsed="0"/>
+    <w:lsdException w:name="Dark List Accent 2" w:semiHidden="0" w:uiPriority="70" w:unhideWhenUsed="0"/>
+    <w:lsdException w:name="Colorful Shading Accent 2" w:semiHidden="0" w:uiPriority="71" w:unhideWhenUsed="0"/>
+    <w:lsdException w:name="Colorful List Accent 2" w:semiHidden="0" w:uiPriority="72" w:unhideWhenUsed="0"/>
+    <w:lsdException w:name="Colorful Grid Accent 2" w:semiHidden="0" w:uiPriority="73" w:unhideWhenUsed="0"/>
+    <w:lsdException w:name="Light Shading Accent 3" w:semiHidden="0" w:uiPriority="60" w:unhideWhenUsed="0"/>
+    <w:lsdException w:name="Light List Accent 3" w:semiHidden="0" w:uiPriority="61" w:unhideWhenUsed="0"/>
+    <w:lsdException w:name="Light Grid Accent 3" w:semiHidden="0" w:uiPriority="62" w:unhideWhenUsed="0"/>
+    <w:lsdException w:name="Medium Shading 1 Accent 3" w:semiHidden="0" w:uiPriority="63" w:unhideWhenUsed="0"/>
+    <w:lsdException w:name="Medium Shading 2 Accent 3" w:semiHidden="0" w:uiPriority="64" w:unhideWhenUsed="0"/>
+    <w:lsdException w:name="Medium List 1 Accent 3" w:semiHidden="0" w:uiPriority="65" w:unhideWhenUsed="0"/>
+    <w:lsdException w:name="Medium List 2 Accent 3" w:semiHidden="0" w:uiPriority="66" w:unhideWhenUsed="0"/>
+    <w:lsdException w:name="Medium Grid 1 Accent 3" w:semiHidden="0" w:uiPriority="67" w:unhideWhenUsed="0"/>
+    <w:lsdException w:name="Medium Grid 2 Accent 3" w:semiHidden="0" w:uiPriority="68" w:unhideWhenUsed="0"/>
+    <w:lsdException w:name="Medium Grid 3 Accent 3" w:semiHidden="0" w:uiPriority="69" w:unhideWhenUsed="0"/>
+    <w:lsdException w:name="Dark List Accent 3" w:semiHidden="0" w:uiPriority="70" w:unhideWhenUsed="0"/>
+    <w:lsdException w:name="Colorful Shading Accent 3" w:semiHidden="0" w:uiPriority="71" w:unhideWhenUsed="0"/>
+    <w:lsdException w:name="Colorful List Accent 3" w:semiHidden="0" w:uiPriority="72" w:unhideWhenUsed="0"/>
+    <w:lsdException w:name="Colorful Grid Accent 3" w:semiHidden="0" w:uiPriority="73" w:unhideWhenUsed="0"/>
+    <w:lsdException w:name="Light Shading Accent 4" w:semiHidden="0" w:uiPriority="60" w:unhideWhenUsed="0"/>
+    <w:lsdException w:name="Light List Accent 4" w:semiHidden="0" w:uiPriority="61" w:unhideWhenUsed="0"/>
+    <w:lsdException w:name="Light Grid Accent 4" w:semiHidden="0" w:uiPriority="62" w:unhideWhenUsed="0"/>
+    <w:lsdException w:name="Medium Shading 1 Accent 4" w:semiHidden="0" w:uiPriority="63" w:unhideWhenUsed="0"/>
+    <w:lsdException w:name="Medium Shading 2 Accent 4" w:semiHidden="0" w:uiPriority="64" w:unhideWhenUsed="0"/>
+    <w:lsdException w:name="Medium List 1 Accent 4" w:semiHidden="0" w:uiPriority="65" w:unhideWhenUsed="0"/>
+    <w:lsdException w:name="Medium List 2 Accent 4" w:semiHidden="0" w:uiPriority="66" w:unhideWhenUsed="0"/>
+    <w:lsdException w:name="Medium Grid 1 Accent 4" w:semiHidden="0" w:uiPriority="67" w:unhideWhenUsed="0"/>
+    <w:lsdException w:name="Medium Grid 2 Accent 4" w:semiHidden="0" w:uiPriority="68" w:unhideWhenUsed="0"/>
+    <w:lsdException w:name="Medium Grid 3 Accent 4" w:semiHidden="0" w:uiPriority="69" w:unhideWhenUsed="0"/>
+    <w:lsdException w:name="Dark List Accent 4" w:semiHidden="0" w:uiPriority="70" w:unhideWhenUsed="0"/>
+    <w:lsdException w:name="Colorful Shading Accent 4" w:semiHidden="0" w:uiPriority="71" w:unhideWhenUsed="0"/>
+    <w:lsdException w:name="Colorful List Accent 4" w:semiHidden="0" w:uiPriority="72" w:unhideWhenUsed="0"/>
+    <w:lsdException w:name="Colorful Grid Accent 4" w:semiHidden="0" w:uiPriority="73" w:unhideWhenUsed="0"/>
+    <w:lsdException w:name="Light Shading Accent 5" w:semiHidden="0" w:uiPriority="60" w:unhideWhenUsed="0"/>
+    <w:lsdException w:name="Light List Accent 5" w:semiHidden="0" w:uiPriority="61" w:unhideWhenUsed="0"/>
+    <w:lsdException w:name="Light Grid Accent 5" w:semiHidden="0" w:uiPriority="62" w:unhideWhenUsed="0"/>
+    <w:lsdException w:name="Medium Shading 1 Accent 5" w:semiHidden="0" w:uiPriority="63" w:unhideWhenUsed="0"/>
+    <w:lsdException w:name="Medium Shading 2 Accent 5" w:semiHidden="0" w:uiPriority="64" w:unhideWhenUsed="0"/>
+    <w:lsdException w:name="Medium List 1 Accent 5" w:semiHidden="0" w:uiPriority="65" w:unhideWhenUsed="0"/>
+    <w:lsdException w:name="Medium List 2 Accent 5" w:semiHidden="0" w:uiPriority="66" w:unhideWhenUsed="0"/>
+    <w:lsdException w:name="Medium Grid 1 Accent 5" w:semiHidden="0" w:uiPriority="67" w:unhideWhenUsed="0"/>
+    <w:lsdException w:name="Medium Grid 2 Accent 5" w:semiHidden="0" w:uiPriority="68" w:unhideWhenUsed="0"/>
+    <w:lsdException w:name="Medium Grid 3 Accent 5" w:semiHidden="0" w:uiPriority="69" w:unhideWhenUsed="0"/>
+    <w:lsdException w:name="Dark List Accent 5" w:semiHidden="0" w:uiPriority="70" w:unhideWhenUsed="0"/>
+    <w:lsdException w:name="Colorful Shading Accent 5" w:semiHidden="0" w:uiPriority="71" w:unhideWhenUsed="0"/>
+    <w:lsdException w:name="Colorful List Accent 5" w:semiHidden="0" w:uiPriority="72" w:unhideWhenUsed="0"/>
+    <w:lsdException w:name="Colorful Grid Accent 5" w:semiHidden="0" w:uiPriority="73" w:unhideWhenUsed="0"/>
+    <w:lsdException w:name="Light Shading Accent 6" w:semiHidden="0" w:uiPriority="60" w:unhideWhenUsed="0"/>
+    <w:lsdException w:name="Light List Accent 6" w:semiHidden="0" w:uiPriority="61" w:unhideWhenUsed="0"/>
+    <w:lsdException w:name="Light Grid Accent 6" w:semiHidden="0" w:uiPriority="62" w:unhideWhenUsed="0"/>
+    <w:lsdException w:name="Medium Shading 1 Accent 6" w:semiHidden="0" w:uiPriority="63" w:unhideWhenUsed="0"/>
+    <w:lsdException w:name="Medium Shading 2 Accent 6" w:semiHidden="0" w:uiPriority="64" w:unhideWhenUsed="0"/>
+    <w:lsdException w:name="Medium List 1 Accent 6" w:semiHidden="0" w:uiPriority="65" w:unhideWhenUsed="0"/>
+    <w:lsdException w:name="Medium List 2 Accent 6" w:semiHidden="0" w:uiPriority="66" w:unhideWhenUsed="0"/>
+    <w:lsdException w:name="Medium Grid 1 Accent 6" w:semiHidden="0" w:uiPriority="67" w:unhideWhenUsed="0"/>
+    <w:lsdException w:name="Medium Grid 2 Accent 6" w:semiHidden="0" w:uiPriority="68" w:unhideWhenUsed="0"/>
+    <w:lsdException w:name="Medium Grid 3 Accent 6" w:semiHidden="0" w:uiPriority="69" w:unhideWhenUsed="0"/>
+    <w:lsdException w:name="Dark List Accent 6" w:semiHidden="0" w:uiPriority="70" w:unhideWhenUsed="0"/>
+    <w:lsdException w:name="Colorful Shading Accent 6" w:semiHidden="0" w:uiPriority="71" w:unhideWhenUsed="0"/>
+    <w:lsdException w:name="Colorful List Accent 6" w:semiHidden="0" w:uiPriority="72" w:unhideWhenUsed="0"/>
+    <w:lsdException w:name="Colorful Grid Accent 6" w:semiHidden="0" w:uiPriority="73" w:unhideWhenUsed="0"/>
+    <w:lsdException w:name="Subtle Emphasis" w:semiHidden="0" w:uiPriority="19" w:unhideWhenUsed="0" w:qFormat="1"/>
+    <w:lsdException w:name="Intense Emphasis" w:semiHidden="0" w:uiPriority="21" w:unhideWhenUsed="0" w:qFormat="1"/>
+    <w:lsdException w:name="Subtle Reference" w:semiHidden="0" w:uiPriority="31" w:unhideWhenUsed="0" w:qFormat="1"/>
+    <w:lsdException w:name="Intense Reference" w:semiHidden="0" w:uiPriority="32" w:unhideWhenUsed="0" w:qFormat="1"/>
+    <w:lsdException w:name="Book Title" w:semiHidden="0" w:uiPriority="33" w:unhideWhenUsed="0" w:qFormat="1"/>
+    <w:lsdException w:name="Bibliography" w:uiPriority="37"/>
+    <w:lsdException w:name="TOC Heading" w:uiPriority="39" w:qFormat="1"/>
   </w:latentStyles>
   <w:style w:type="paragraph" w:default="1" w:styleId="Normalny">
     <w:name w:val="Normal"/>
@@ -5377,7 +5694,6 @@
       <w:spacing w:after="0" w:line="240" w:lineRule="auto"/>
     </w:pPr>
     <w:tblPr>
-      <w:tblInd w:w="0" w:type="dxa"/>
       <w:tblBorders>
         <w:top w:val="single" w:sz="4" w:space="0" w:color="auto"/>
         <w:left w:val="single" w:sz="4" w:space="0" w:color="auto"/>
@@ -5386,12 +5702,6 @@
         <w:insideH w:val="single" w:sz="4" w:space="0" w:color="auto"/>
         <w:insideV w:val="single" w:sz="4" w:space="0" w:color="auto"/>
       </w:tblBorders>
-      <w:tblCellMar>
-        <w:top w:w="0" w:type="dxa"/>
-        <w:left w:w="108" w:type="dxa"/>
-        <w:bottom w:w="0" w:type="dxa"/>
-        <w:right w:w="108" w:type="dxa"/>
-      </w:tblCellMar>
     </w:tblPr>
   </w:style>
   <w:style w:type="paragraph" w:styleId="Tekstprzypisukocowego">
@@ -5433,6 +5743,483 @@
     <w:rsid w:val="00902F23"/>
     <w:rPr>
       <w:vertAlign w:val="superscript"/>
+    </w:rPr>
+  </w:style>
+  <w:style w:type="paragraph" w:styleId="Tekstdymka">
+    <w:name w:val="Balloon Text"/>
+    <w:basedOn w:val="Normalny"/>
+    <w:link w:val="TekstdymkaZnak"/>
+    <w:uiPriority w:val="99"/>
+    <w:semiHidden/>
+    <w:unhideWhenUsed/>
+    <w:rsid w:val="00C162FE"/>
+    <w:pPr>
+      <w:spacing w:after="0" w:line="240" w:lineRule="auto"/>
+    </w:pPr>
+    <w:rPr>
+      <w:rFonts w:ascii="Tahoma" w:hAnsi="Tahoma" w:cs="Tahoma"/>
+      <w:sz w:val="16"/>
+      <w:szCs w:val="16"/>
+    </w:rPr>
+  </w:style>
+  <w:style w:type="character" w:customStyle="1" w:styleId="TekstdymkaZnak">
+    <w:name w:val="Tekst dymka Znak"/>
+    <w:basedOn w:val="Domylnaczcionkaakapitu"/>
+    <w:link w:val="Tekstdymka"/>
+    <w:uiPriority w:val="99"/>
+    <w:semiHidden/>
+    <w:rsid w:val="00C162FE"/>
+    <w:rPr>
+      <w:rFonts w:ascii="Tahoma" w:eastAsia="Calibri" w:hAnsi="Tahoma" w:cs="Tahoma"/>
+      <w:color w:val="0000FF"/>
+      <w:sz w:val="16"/>
+      <w:szCs w:val="16"/>
+    </w:rPr>
+  </w:style>
+</w:styles>
+</file>
+
+<file path=word/stylesWithEffects.xml><?xml version="1.0" encoding="utf-8"?>
+<w:styles xmlns:wpc="http://schemas.microsoft.com/office/word/2010/wordprocessingCanvas" xmlns:mc="http://schemas.openxmlformats.org/markup-compatibility/2006" xmlns:o="urn:schemas-microsoft-com:office:office" xmlns:r="http://schemas.openxmlformats.org/officeDocument/2006/relationships" xmlns:m="http://schemas.openxmlformats.org/officeDocument/2006/math" xmlns:v="urn:schemas-microsoft-com:vml" xmlns:wp14="http://schemas.microsoft.com/office/word/2010/wordprocessingDrawing" xmlns:wp="http://schemas.openxmlformats.org/drawingml/2006/wordprocessingDrawing" xmlns:w10="urn:schemas-microsoft-com:office:word" xmlns:w="http://schemas.openxmlformats.org/wordprocessingml/2006/main" xmlns:w14="http://schemas.microsoft.com/office/word/2010/wordml" xmlns:wpg="http://schemas.microsoft.com/office/word/2010/wordprocessingGroup" xmlns:wpi="http://schemas.microsoft.com/office/word/2010/wordprocessingInk" xmlns:wne="http://schemas.microsoft.com/office/word/2006/wordml" xmlns:wps="http://schemas.microsoft.com/office/word/2010/wordprocessingShape" mc:Ignorable="w14 wp14">
+  <w:docDefaults>
+    <w:rPrDefault>
+      <w:rPr>
+        <w:rFonts w:asciiTheme="minorHAnsi" w:eastAsiaTheme="minorEastAsia" w:hAnsiTheme="minorHAnsi" w:cstheme="minorBidi"/>
+        <w:sz w:val="22"/>
+        <w:szCs w:val="22"/>
+        <w:lang w:val="pl-PL" w:eastAsia="pl-PL" w:bidi="ar-SA"/>
+      </w:rPr>
+    </w:rPrDefault>
+    <w:pPrDefault>
+      <w:pPr>
+        <w:spacing w:after="160" w:line="259" w:lineRule="auto"/>
+      </w:pPr>
+    </w:pPrDefault>
+  </w:docDefaults>
+  <w:latentStyles w:defLockedState="0" w:defUIPriority="99" w:defSemiHidden="1" w:defUnhideWhenUsed="1" w:defQFormat="0" w:count="267">
+    <w:lsdException w:name="Normal" w:semiHidden="0" w:uiPriority="0" w:unhideWhenUsed="0" w:qFormat="1"/>
+    <w:lsdException w:name="heading 1" w:semiHidden="0" w:uiPriority="9" w:unhideWhenUsed="0" w:qFormat="1"/>
+    <w:lsdException w:name="heading 2" w:uiPriority="9" w:qFormat="1"/>
+    <w:lsdException w:name="heading 3" w:uiPriority="9" w:qFormat="1"/>
+    <w:lsdException w:name="heading 4" w:uiPriority="9" w:qFormat="1"/>
+    <w:lsdException w:name="heading 5" w:uiPriority="9" w:qFormat="1"/>
+    <w:lsdException w:name="heading 6" w:uiPriority="9" w:qFormat="1"/>
+    <w:lsdException w:name="heading 7" w:uiPriority="9" w:qFormat="1"/>
+    <w:lsdException w:name="heading 8" w:uiPriority="9" w:qFormat="1"/>
+    <w:lsdException w:name="heading 9" w:uiPriority="9" w:qFormat="1"/>
+    <w:lsdException w:name="toc 1" w:uiPriority="39"/>
+    <w:lsdException w:name="toc 2" w:uiPriority="39"/>
+    <w:lsdException w:name="toc 3" w:uiPriority="39"/>
+    <w:lsdException w:name="toc 4" w:uiPriority="39"/>
+    <w:lsdException w:name="toc 5" w:uiPriority="39"/>
+    <w:lsdException w:name="toc 6" w:uiPriority="39"/>
+    <w:lsdException w:name="toc 7" w:uiPriority="39"/>
+    <w:lsdException w:name="toc 8" w:uiPriority="39"/>
+    <w:lsdException w:name="toc 9" w:uiPriority="39"/>
+    <w:lsdException w:name="caption" w:uiPriority="35" w:qFormat="1"/>
+    <w:lsdException w:name="Title" w:semiHidden="0" w:uiPriority="10" w:unhideWhenUsed="0" w:qFormat="1"/>
+    <w:lsdException w:name="Default Paragraph Font" w:uiPriority="1"/>
+    <w:lsdException w:name="Subtitle" w:semiHidden="0" w:uiPriority="11" w:unhideWhenUsed="0" w:qFormat="1"/>
+    <w:lsdException w:name="Strong" w:semiHidden="0" w:uiPriority="22" w:unhideWhenUsed="0" w:qFormat="1"/>
+    <w:lsdException w:name="Emphasis" w:semiHidden="0" w:uiPriority="20" w:unhideWhenUsed="0" w:qFormat="1"/>
+    <w:lsdException w:name="Table Grid" w:semiHidden="0" w:uiPriority="39" w:unhideWhenUsed="0"/>
+    <w:lsdException w:name="Placeholder Text" w:unhideWhenUsed="0"/>
+    <w:lsdException w:name="No Spacing" w:semiHidden="0" w:uiPriority="1" w:unhideWhenUsed="0" w:qFormat="1"/>
+    <w:lsdException w:name="Light Shading" w:semiHidden="0" w:uiPriority="60" w:unhideWhenUsed="0"/>
+    <w:lsdException w:name="Light List" w:semiHidden="0" w:uiPriority="61" w:unhideWhenUsed="0"/>
+    <w:lsdException w:name="Light Grid" w:semiHidden="0" w:uiPriority="62" w:unhideWhenUsed="0"/>
+    <w:lsdException w:name="Medium Shading 1" w:semiHidden="0" w:uiPriority="63" w:unhideWhenUsed="0"/>
+    <w:lsdException w:name="Medium Shading 2" w:semiHidden="0" w:uiPriority="64" w:unhideWhenUsed="0"/>
+    <w:lsdException w:name="Medium List 1" w:semiHidden="0" w:uiPriority="65" w:unhideWhenUsed="0"/>
+    <w:lsdException w:name="Medium List 2" w:semiHidden="0" w:uiPriority="66" w:unhideWhenUsed="0"/>
+    <w:lsdException w:name="Medium Grid 1" w:semiHidden="0" w:uiPriority="67" w:unhideWhenUsed="0"/>
+    <w:lsdException w:name="Medium Grid 2" w:semiHidden="0" w:uiPriority="68" w:unhideWhenUsed="0"/>
+    <w:lsdException w:name="Medium Grid 3" w:semiHidden="0" w:uiPriority="69" w:unhideWhenUsed="0"/>
+    <w:lsdException w:name="Dark List" w:semiHidden="0" w:uiPriority="70" w:unhideWhenUsed="0"/>
+    <w:lsdException w:name="Colorful Shading" w:semiHidden="0" w:uiPriority="71" w:unhideWhenUsed="0"/>
+    <w:lsdException w:name="Colorful List" w:semiHidden="0" w:uiPriority="72" w:unhideWhenUsed="0"/>
+    <w:lsdException w:name="Colorful Grid" w:semiHidden="0" w:uiPriority="73" w:unhideWhenUsed="0"/>
+    <w:lsdException w:name="Light Shading Accent 1" w:semiHidden="0" w:uiPriority="60" w:unhideWhenUsed="0"/>
+    <w:lsdException w:name="Light List Accent 1" w:semiHidden="0" w:uiPriority="61" w:unhideWhenUsed="0"/>
+    <w:lsdException w:name="Light Grid Accent 1" w:semiHidden="0" w:uiPriority="62" w:unhideWhenUsed="0"/>
+    <w:lsdException w:name="Medium Shading 1 Accent 1" w:semiHidden="0" w:uiPriority="63" w:unhideWhenUsed="0"/>
+    <w:lsdException w:name="Medium Shading 2 Accent 1" w:semiHidden="0" w:uiPriority="64" w:unhideWhenUsed="0"/>
+    <w:lsdException w:name="Medium List 1 Accent 1" w:semiHidden="0" w:uiPriority="65" w:unhideWhenUsed="0"/>
+    <w:lsdException w:name="Revision" w:unhideWhenUsed="0"/>
+    <w:lsdException w:name="List Paragraph" w:semiHidden="0" w:uiPriority="34" w:unhideWhenUsed="0" w:qFormat="1"/>
+    <w:lsdException w:name="Quote" w:semiHidden="0" w:uiPriority="29" w:unhideWhenUsed="0" w:qFormat="1"/>
+    <w:lsdException w:name="Intense Quote" w:semiHidden="0" w:uiPriority="30" w:unhideWhenUsed="0" w:qFormat="1"/>
+    <w:lsdException w:name="Medium List 2 Accent 1" w:semiHidden="0" w:uiPriority="66" w:unhideWhenUsed="0"/>
+    <w:lsdException w:name="Medium Grid 1 Accent 1" w:semiHidden="0" w:uiPriority="67" w:unhideWhenUsed="0"/>
+    <w:lsdException w:name="Medium Grid 2 Accent 1" w:semiHidden="0" w:uiPriority="68" w:unhideWhenUsed="0"/>
+    <w:lsdException w:name="Medium Grid 3 Accent 1" w:semiHidden="0" w:uiPriority="69" w:unhideWhenUsed="0"/>
+    <w:lsdException w:name="Dark List Accent 1" w:semiHidden="0" w:uiPriority="70" w:unhideWhenUsed="0"/>
+    <w:lsdException w:name="Colorful Shading Accent 1" w:semiHidden="0" w:uiPriority="71" w:unhideWhenUsed="0"/>
+    <w:lsdException w:name="Colorful List Accent 1" w:semiHidden="0" w:uiPriority="72" w:unhideWhenUsed="0"/>
+    <w:lsdException w:name="Colorful Grid Accent 1" w:semiHidden="0" w:uiPriority="73" w:unhideWhenUsed="0"/>
+    <w:lsdException w:name="Light Shading Accent 2" w:semiHidden="0" w:uiPriority="60" w:unhideWhenUsed="0"/>
+    <w:lsdException w:name="Light List Accent 2" w:semiHidden="0" w:uiPriority="61" w:unhideWhenUsed="0"/>
+    <w:lsdException w:name="Light Grid Accent 2" w:semiHidden="0" w:uiPriority="62" w:unhideWhenUsed="0"/>
+    <w:lsdException w:name="Medium Shading 1 Accent 2" w:semiHidden="0" w:uiPriority="63" w:unhideWhenUsed="0"/>
+    <w:lsdException w:name="Medium Shading 2 Accent 2" w:semiHidden="0" w:uiPriority="64" w:unhideWhenUsed="0"/>
+    <w:lsdException w:name="Medium List 1 Accent 2" w:semiHidden="0" w:uiPriority="65" w:unhideWhenUsed="0"/>
+    <w:lsdException w:name="Medium List 2 Accent 2" w:semiHidden="0" w:uiPriority="66" w:unhideWhenUsed="0"/>
+    <w:lsdException w:name="Medium Grid 1 Accent 2" w:semiHidden="0" w:uiPriority="67" w:unhideWhenUsed="0"/>
+    <w:lsdException w:name="Medium Grid 2 Accent 2" w:semiHidden="0" w:uiPriority="68" w:unhideWhenUsed="0"/>
+    <w:lsdException w:name="Medium Grid 3 Accent 2" w:semiHidden="0" w:uiPriority="69" w:unhideWhenUsed="0"/>
+    <w:lsdException w:name="Dark List Accent 2" w:semiHidden="0" w:uiPriority="70" w:unhideWhenUsed="0"/>
+    <w:lsdException w:name="Colorful Shading Accent 2" w:semiHidden="0" w:uiPriority="71" w:unhideWhenUsed="0"/>
+    <w:lsdException w:name="Colorful List Accent 2" w:semiHidden="0" w:uiPriority="72" w:unhideWhenUsed="0"/>
+    <w:lsdException w:name="Colorful Grid Accent 2" w:semiHidden="0" w:uiPriority="73" w:unhideWhenUsed="0"/>
+    <w:lsdException w:name="Light Shading Accent 3" w:semiHidden="0" w:uiPriority="60" w:unhideWhenUsed="0"/>
+    <w:lsdException w:name="Light List Accent 3" w:semiHidden="0" w:uiPriority="61" w:unhideWhenUsed="0"/>
+    <w:lsdException w:name="Light Grid Accent 3" w:semiHidden="0" w:uiPriority="62" w:unhideWhenUsed="0"/>
+    <w:lsdException w:name="Medium Shading 1 Accent 3" w:semiHidden="0" w:uiPriority="63" w:unhideWhenUsed="0"/>
+    <w:lsdException w:name="Medium Shading 2 Accent 3" w:semiHidden="0" w:uiPriority="64" w:unhideWhenUsed="0"/>
+    <w:lsdException w:name="Medium List 1 Accent 3" w:semiHidden="0" w:uiPriority="65" w:unhideWhenUsed="0"/>
+    <w:lsdException w:name="Medium List 2 Accent 3" w:semiHidden="0" w:uiPriority="66" w:unhideWhenUsed="0"/>
+    <w:lsdException w:name="Medium Grid 1 Accent 3" w:semiHidden="0" w:uiPriority="67" w:unhideWhenUsed="0"/>
+    <w:lsdException w:name="Medium Grid 2 Accent 3" w:semiHidden="0" w:uiPriority="68" w:unhideWhenUsed="0"/>
+    <w:lsdException w:name="Medium Grid 3 Accent 3" w:semiHidden="0" w:uiPriority="69" w:unhideWhenUsed="0"/>
+    <w:lsdException w:name="Dark List Accent 3" w:semiHidden="0" w:uiPriority="70" w:unhideWhenUsed="0"/>
+    <w:lsdException w:name="Colorful Shading Accent 3" w:semiHidden="0" w:uiPriority="71" w:unhideWhenUsed="0"/>
+    <w:lsdException w:name="Colorful List Accent 3" w:semiHidden="0" w:uiPriority="72" w:unhideWhenUsed="0"/>
+    <w:lsdException w:name="Colorful Grid Accent 3" w:semiHidden="0" w:uiPriority="73" w:unhideWhenUsed="0"/>
+    <w:lsdException w:name="Light Shading Accent 4" w:semiHidden="0" w:uiPriority="60" w:unhideWhenUsed="0"/>
+    <w:lsdException w:name="Light List Accent 4" w:semiHidden="0" w:uiPriority="61" w:unhideWhenUsed="0"/>
+    <w:lsdException w:name="Light Grid Accent 4" w:semiHidden="0" w:uiPriority="62" w:unhideWhenUsed="0"/>
+    <w:lsdException w:name="Medium Shading 1 Accent 4" w:semiHidden="0" w:uiPriority="63" w:unhideWhenUsed="0"/>
+    <w:lsdException w:name="Medium Shading 2 Accent 4" w:semiHidden="0" w:uiPriority="64" w:unhideWhenUsed="0"/>
+    <w:lsdException w:name="Medium List 1 Accent 4" w:semiHidden="0" w:uiPriority="65" w:unhideWhenUsed="0"/>
+    <w:lsdException w:name="Medium List 2 Accent 4" w:semiHidden="0" w:uiPriority="66" w:unhideWhenUsed="0"/>
+    <w:lsdException w:name="Medium Grid 1 Accent 4" w:semiHidden="0" w:uiPriority="67" w:unhideWhenUsed="0"/>
+    <w:lsdException w:name="Medium Grid 2 Accent 4" w:semiHidden="0" w:uiPriority="68" w:unhideWhenUsed="0"/>
+    <w:lsdException w:name="Medium Grid 3 Accent 4" w:semiHidden="0" w:uiPriority="69" w:unhideWhenUsed="0"/>
+    <w:lsdException w:name="Dark List Accent 4" w:semiHidden="0" w:uiPriority="70" w:unhideWhenUsed="0"/>
+    <w:lsdException w:name="Colorful Shading Accent 4" w:semiHidden="0" w:uiPriority="71" w:unhideWhenUsed="0"/>
+    <w:lsdException w:name="Colorful List Accent 4" w:semiHidden="0" w:uiPriority="72" w:unhideWhenUsed="0"/>
+    <w:lsdException w:name="Colorful Grid Accent 4" w:semiHidden="0" w:uiPriority="73" w:unhideWhenUsed="0"/>
+    <w:lsdException w:name="Light Shading Accent 5" w:semiHidden="0" w:uiPriority="60" w:unhideWhenUsed="0"/>
+    <w:lsdException w:name="Light List Accent 5" w:semiHidden="0" w:uiPriority="61" w:unhideWhenUsed="0"/>
+    <w:lsdException w:name="Light Grid Accent 5" w:semiHidden="0" w:uiPriority="62" w:unhideWhenUsed="0"/>
+    <w:lsdException w:name="Medium Shading 1 Accent 5" w:semiHidden="0" w:uiPriority="63" w:unhideWhenUsed="0"/>
+    <w:lsdException w:name="Medium Shading 2 Accent 5" w:semiHidden="0" w:uiPriority="64" w:unhideWhenUsed="0"/>
+    <w:lsdException w:name="Medium List 1 Accent 5" w:semiHidden="0" w:uiPriority="65" w:unhideWhenUsed="0"/>
+    <w:lsdException w:name="Medium List 2 Accent 5" w:semiHidden="0" w:uiPriority="66" w:unhideWhenUsed="0"/>
+    <w:lsdException w:name="Medium Grid 1 Accent 5" w:semiHidden="0" w:uiPriority="67" w:unhideWhenUsed="0"/>
+    <w:lsdException w:name="Medium Grid 2 Accent 5" w:semiHidden="0" w:uiPriority="68" w:unhideWhenUsed="0"/>
+    <w:lsdException w:name="Medium Grid 3 Accent 5" w:semiHidden="0" w:uiPriority="69" w:unhideWhenUsed="0"/>
+    <w:lsdException w:name="Dark List Accent 5" w:semiHidden="0" w:uiPriority="70" w:unhideWhenUsed="0"/>
+    <w:lsdException w:name="Colorful Shading Accent 5" w:semiHidden="0" w:uiPriority="71" w:unhideWhenUsed="0"/>
+    <w:lsdException w:name="Colorful List Accent 5" w:semiHidden="0" w:uiPriority="72" w:unhideWhenUsed="0"/>
+    <w:lsdException w:name="Colorful Grid Accent 5" w:semiHidden="0" w:uiPriority="73" w:unhideWhenUsed="0"/>
+    <w:lsdException w:name="Light Shading Accent 6" w:semiHidden="0" w:uiPriority="60" w:unhideWhenUsed="0"/>
+    <w:lsdException w:name="Light List Accent 6" w:semiHidden="0" w:uiPriority="61" w:unhideWhenUsed="0"/>
+    <w:lsdException w:name="Light Grid Accent 6" w:semiHidden="0" w:uiPriority="62" w:unhideWhenUsed="0"/>
+    <w:lsdException w:name="Medium Shading 1 Accent 6" w:semiHidden="0" w:uiPriority="63" w:unhideWhenUsed="0"/>
+    <w:lsdException w:name="Medium Shading 2 Accent 6" w:semiHidden="0" w:uiPriority="64" w:unhideWhenUsed="0"/>
+    <w:lsdException w:name="Medium List 1 Accent 6" w:semiHidden="0" w:uiPriority="65" w:unhideWhenUsed="0"/>
+    <w:lsdException w:name="Medium List 2 Accent 6" w:semiHidden="0" w:uiPriority="66" w:unhideWhenUsed="0"/>
+    <w:lsdException w:name="Medium Grid 1 Accent 6" w:semiHidden="0" w:uiPriority="67" w:unhideWhenUsed="0"/>
+    <w:lsdException w:name="Medium Grid 2 Accent 6" w:semiHidden="0" w:uiPriority="68" w:unhideWhenUsed="0"/>
+    <w:lsdException w:name="Medium Grid 3 Accent 6" w:semiHidden="0" w:uiPriority="69" w:unhideWhenUsed="0"/>
+    <w:lsdException w:name="Dark List Accent 6" w:semiHidden="0" w:uiPriority="70" w:unhideWhenUsed="0"/>
+    <w:lsdException w:name="Colorful Shading Accent 6" w:semiHidden="0" w:uiPriority="71" w:unhideWhenUsed="0"/>
+    <w:lsdException w:name="Colorful List Accent 6" w:semiHidden="0" w:uiPriority="72" w:unhideWhenUsed="0"/>
+    <w:lsdException w:name="Colorful Grid Accent 6" w:semiHidden="0" w:uiPriority="73" w:unhideWhenUsed="0"/>
+    <w:lsdException w:name="Subtle Emphasis" w:semiHidden="0" w:uiPriority="19" w:unhideWhenUsed="0" w:qFormat="1"/>
+    <w:lsdException w:name="Intense Emphasis" w:semiHidden="0" w:uiPriority="21" w:unhideWhenUsed="0" w:qFormat="1"/>
+    <w:lsdException w:name="Subtle Reference" w:semiHidden="0" w:uiPriority="31" w:unhideWhenUsed="0" w:qFormat="1"/>
+    <w:lsdException w:name="Intense Reference" w:semiHidden="0" w:uiPriority="32" w:unhideWhenUsed="0" w:qFormat="1"/>
+    <w:lsdException w:name="Book Title" w:semiHidden="0" w:uiPriority="33" w:unhideWhenUsed="0" w:qFormat="1"/>
+    <w:lsdException w:name="Bibliography" w:uiPriority="37"/>
+    <w:lsdException w:name="TOC Heading" w:uiPriority="39" w:qFormat="1"/>
+  </w:latentStyles>
+  <w:style w:type="paragraph" w:default="1" w:styleId="Normalny">
+    <w:name w:val="Normal"/>
+    <w:qFormat/>
+    <w:pPr>
+      <w:spacing w:after="569" w:line="246" w:lineRule="auto"/>
+      <w:ind w:left="-15" w:right="-15" w:firstLine="341"/>
+      <w:jc w:val="both"/>
+    </w:pPr>
+    <w:rPr>
+      <w:rFonts w:ascii="Calibri" w:eastAsia="Calibri" w:hAnsi="Calibri" w:cs="Calibri"/>
+      <w:color w:val="0000FF"/>
+      <w:sz w:val="24"/>
+    </w:rPr>
+  </w:style>
+  <w:style w:type="paragraph" w:styleId="Nagwek1">
+    <w:name w:val="heading 1"/>
+    <w:next w:val="Normalny"/>
+    <w:link w:val="Nagwek1Znak"/>
+    <w:uiPriority w:val="9"/>
+    <w:unhideWhenUsed/>
+    <w:qFormat/>
+    <w:pPr>
+      <w:keepNext/>
+      <w:keepLines/>
+      <w:spacing w:after="606" w:line="240" w:lineRule="auto"/>
+      <w:jc w:val="center"/>
+      <w:outlineLvl w:val="0"/>
+    </w:pPr>
+    <w:rPr>
+      <w:rFonts w:ascii="Calibri" w:eastAsia="Calibri" w:hAnsi="Calibri" w:cs="Calibri"/>
+      <w:color w:val="000000"/>
+      <w:sz w:val="41"/>
+    </w:rPr>
+  </w:style>
+  <w:style w:type="paragraph" w:styleId="Nagwek2">
+    <w:name w:val="heading 2"/>
+    <w:next w:val="Normalny"/>
+    <w:link w:val="Nagwek2Znak"/>
+    <w:uiPriority w:val="9"/>
+    <w:unhideWhenUsed/>
+    <w:qFormat/>
+    <w:pPr>
+      <w:keepNext/>
+      <w:keepLines/>
+      <w:spacing w:after="256" w:line="246" w:lineRule="auto"/>
+      <w:ind w:left="-5" w:right="-15" w:hanging="10"/>
+      <w:outlineLvl w:val="1"/>
+    </w:pPr>
+    <w:rPr>
+      <w:rFonts w:ascii="Calibri" w:eastAsia="Calibri" w:hAnsi="Calibri" w:cs="Calibri"/>
+      <w:b/>
+      <w:color w:val="000000"/>
+      <w:sz w:val="29"/>
+    </w:rPr>
+  </w:style>
+  <w:style w:type="paragraph" w:styleId="Nagwek3">
+    <w:name w:val="heading 3"/>
+    <w:next w:val="Normalny"/>
+    <w:link w:val="Nagwek3Znak"/>
+    <w:uiPriority w:val="9"/>
+    <w:unhideWhenUsed/>
+    <w:qFormat/>
+    <w:pPr>
+      <w:keepNext/>
+      <w:keepLines/>
+      <w:spacing w:after="32" w:line="240" w:lineRule="auto"/>
+      <w:ind w:left="-5" w:right="-15" w:hanging="10"/>
+      <w:outlineLvl w:val="2"/>
+    </w:pPr>
+    <w:rPr>
+      <w:rFonts w:ascii="Calibri" w:eastAsia="Calibri" w:hAnsi="Calibri" w:cs="Calibri"/>
+      <w:color w:val="000000"/>
+      <w:sz w:val="24"/>
+    </w:rPr>
+  </w:style>
+  <w:style w:type="character" w:default="1" w:styleId="Domylnaczcionkaakapitu">
+    <w:name w:val="Default Paragraph Font"/>
+    <w:uiPriority w:val="1"/>
+    <w:semiHidden/>
+    <w:unhideWhenUsed/>
+  </w:style>
+  <w:style w:type="table" w:default="1" w:styleId="Standardowy">
+    <w:name w:val="Normal Table"/>
+    <w:uiPriority w:val="99"/>
+    <w:semiHidden/>
+    <w:unhideWhenUsed/>
+    <w:tblPr>
+      <w:tblInd w:w="0" w:type="dxa"/>
+      <w:tblCellMar>
+        <w:top w:w="0" w:type="dxa"/>
+        <w:left w:w="108" w:type="dxa"/>
+        <w:bottom w:w="0" w:type="dxa"/>
+        <w:right w:w="108" w:type="dxa"/>
+      </w:tblCellMar>
+    </w:tblPr>
+  </w:style>
+  <w:style w:type="numbering" w:default="1" w:styleId="Bezlisty">
+    <w:name w:val="No List"/>
+    <w:uiPriority w:val="99"/>
+    <w:semiHidden/>
+    <w:unhideWhenUsed/>
+  </w:style>
+  <w:style w:type="character" w:customStyle="1" w:styleId="Nagwek3Znak">
+    <w:name w:val="Nagłówek 3 Znak"/>
+    <w:link w:val="Nagwek3"/>
+    <w:rPr>
+      <w:rFonts w:ascii="Calibri" w:eastAsia="Calibri" w:hAnsi="Calibri" w:cs="Calibri"/>
+      <w:color w:val="000000"/>
+      <w:sz w:val="24"/>
+    </w:rPr>
+  </w:style>
+  <w:style w:type="character" w:customStyle="1" w:styleId="Nagwek1Znak">
+    <w:name w:val="Nagłówek 1 Znak"/>
+    <w:link w:val="Nagwek1"/>
+    <w:rPr>
+      <w:rFonts w:ascii="Calibri" w:eastAsia="Calibri" w:hAnsi="Calibri" w:cs="Calibri"/>
+      <w:color w:val="000000"/>
+      <w:sz w:val="41"/>
+    </w:rPr>
+  </w:style>
+  <w:style w:type="paragraph" w:customStyle="1" w:styleId="footnotedescription">
+    <w:name w:val="footnote description"/>
+    <w:next w:val="Normalny"/>
+    <w:link w:val="footnotedescriptionChar"/>
+    <w:hidden/>
+    <w:pPr>
+      <w:spacing w:after="0" w:line="240" w:lineRule="auto"/>
+      <w:ind w:left="351"/>
+    </w:pPr>
+    <w:rPr>
+      <w:rFonts w:ascii="Calibri" w:eastAsia="Calibri" w:hAnsi="Calibri" w:cs="Calibri"/>
+      <w:color w:val="000000"/>
+      <w:sz w:val="20"/>
+    </w:rPr>
+  </w:style>
+  <w:style w:type="character" w:customStyle="1" w:styleId="footnotedescriptionChar">
+    <w:name w:val="footnote description Char"/>
+    <w:link w:val="footnotedescription"/>
+    <w:rPr>
+      <w:rFonts w:ascii="Calibri" w:eastAsia="Calibri" w:hAnsi="Calibri" w:cs="Calibri"/>
+      <w:color w:val="000000"/>
+      <w:sz w:val="20"/>
+    </w:rPr>
+  </w:style>
+  <w:style w:type="character" w:customStyle="1" w:styleId="Nagwek2Znak">
+    <w:name w:val="Nagłówek 2 Znak"/>
+    <w:link w:val="Nagwek2"/>
+    <w:rPr>
+      <w:rFonts w:ascii="Calibri" w:eastAsia="Calibri" w:hAnsi="Calibri" w:cs="Calibri"/>
+      <w:b/>
+      <w:color w:val="000000"/>
+      <w:sz w:val="29"/>
+    </w:rPr>
+  </w:style>
+  <w:style w:type="character" w:customStyle="1" w:styleId="footnotemark">
+    <w:name w:val="footnote mark"/>
+    <w:hidden/>
+    <w:rPr>
+      <w:rFonts w:ascii="Cambria" w:eastAsia="Cambria" w:hAnsi="Cambria" w:cs="Cambria"/>
+      <w:color w:val="000000"/>
+      <w:sz w:val="20"/>
+      <w:vertAlign w:val="superscript"/>
+    </w:rPr>
+  </w:style>
+  <w:style w:type="paragraph" w:styleId="Akapitzlist">
+    <w:name w:val="List Paragraph"/>
+    <w:basedOn w:val="Normalny"/>
+    <w:uiPriority w:val="34"/>
+    <w:qFormat/>
+    <w:rsid w:val="00957678"/>
+    <w:pPr>
+      <w:ind w:left="720"/>
+      <w:contextualSpacing/>
+    </w:pPr>
+  </w:style>
+  <w:style w:type="character" w:styleId="Tekstzastpczy">
+    <w:name w:val="Placeholder Text"/>
+    <w:basedOn w:val="Domylnaczcionkaakapitu"/>
+    <w:uiPriority w:val="99"/>
+    <w:semiHidden/>
+    <w:rsid w:val="009A6705"/>
+    <w:rPr>
+      <w:color w:val="808080"/>
+    </w:rPr>
+  </w:style>
+  <w:style w:type="character" w:styleId="Hipercze">
+    <w:name w:val="Hyperlink"/>
+    <w:basedOn w:val="Domylnaczcionkaakapitu"/>
+    <w:uiPriority w:val="99"/>
+    <w:unhideWhenUsed/>
+    <w:rsid w:val="00191FAA"/>
+    <w:rPr>
+      <w:color w:val="0000FF"/>
+      <w:u w:val="single"/>
+    </w:rPr>
+  </w:style>
+  <w:style w:type="table" w:styleId="Tabela-Siatka">
+    <w:name w:val="Table Grid"/>
+    <w:basedOn w:val="Standardowy"/>
+    <w:uiPriority w:val="39"/>
+    <w:rsid w:val="009957F8"/>
+    <w:pPr>
+      <w:spacing w:after="0" w:line="240" w:lineRule="auto"/>
+    </w:pPr>
+    <w:tblPr>
+      <w:tblBorders>
+        <w:top w:val="single" w:sz="4" w:space="0" w:color="auto"/>
+        <w:left w:val="single" w:sz="4" w:space="0" w:color="auto"/>
+        <w:bottom w:val="single" w:sz="4" w:space="0" w:color="auto"/>
+        <w:right w:val="single" w:sz="4" w:space="0" w:color="auto"/>
+        <w:insideH w:val="single" w:sz="4" w:space="0" w:color="auto"/>
+        <w:insideV w:val="single" w:sz="4" w:space="0" w:color="auto"/>
+      </w:tblBorders>
+    </w:tblPr>
+  </w:style>
+  <w:style w:type="paragraph" w:styleId="Tekstprzypisukocowego">
+    <w:name w:val="endnote text"/>
+    <w:basedOn w:val="Normalny"/>
+    <w:link w:val="TekstprzypisukocowegoZnak"/>
+    <w:uiPriority w:val="99"/>
+    <w:semiHidden/>
+    <w:unhideWhenUsed/>
+    <w:rsid w:val="00902F23"/>
+    <w:pPr>
+      <w:spacing w:after="0" w:line="240" w:lineRule="auto"/>
+    </w:pPr>
+    <w:rPr>
+      <w:sz w:val="20"/>
+      <w:szCs w:val="20"/>
+    </w:rPr>
+  </w:style>
+  <w:style w:type="character" w:customStyle="1" w:styleId="TekstprzypisukocowegoZnak">
+    <w:name w:val="Tekst przypisu końcowego Znak"/>
+    <w:basedOn w:val="Domylnaczcionkaakapitu"/>
+    <w:link w:val="Tekstprzypisukocowego"/>
+    <w:uiPriority w:val="99"/>
+    <w:semiHidden/>
+    <w:rsid w:val="00902F23"/>
+    <w:rPr>
+      <w:rFonts w:ascii="Calibri" w:eastAsia="Calibri" w:hAnsi="Calibri" w:cs="Calibri"/>
+      <w:color w:val="0000FF"/>
+      <w:sz w:val="20"/>
+      <w:szCs w:val="20"/>
+    </w:rPr>
+  </w:style>
+  <w:style w:type="character" w:styleId="Odwoanieprzypisukocowego">
+    <w:name w:val="endnote reference"/>
+    <w:basedOn w:val="Domylnaczcionkaakapitu"/>
+    <w:uiPriority w:val="99"/>
+    <w:semiHidden/>
+    <w:unhideWhenUsed/>
+    <w:rsid w:val="00902F23"/>
+    <w:rPr>
+      <w:vertAlign w:val="superscript"/>
+    </w:rPr>
+  </w:style>
+  <w:style w:type="paragraph" w:styleId="Tekstdymka">
+    <w:name w:val="Balloon Text"/>
+    <w:basedOn w:val="Normalny"/>
+    <w:link w:val="TekstdymkaZnak"/>
+    <w:uiPriority w:val="99"/>
+    <w:semiHidden/>
+    <w:unhideWhenUsed/>
+    <w:rsid w:val="00C162FE"/>
+    <w:pPr>
+      <w:spacing w:after="0" w:line="240" w:lineRule="auto"/>
+    </w:pPr>
+    <w:rPr>
+      <w:rFonts w:ascii="Tahoma" w:hAnsi="Tahoma" w:cs="Tahoma"/>
+      <w:sz w:val="16"/>
+      <w:szCs w:val="16"/>
+    </w:rPr>
+  </w:style>
+  <w:style w:type="character" w:customStyle="1" w:styleId="TekstdymkaZnak">
+    <w:name w:val="Tekst dymka Znak"/>
+    <w:basedOn w:val="Domylnaczcionkaakapitu"/>
+    <w:link w:val="Tekstdymka"/>
+    <w:uiPriority w:val="99"/>
+    <w:semiHidden/>
+    <w:rsid w:val="00C162FE"/>
+    <w:rPr>
+      <w:rFonts w:ascii="Tahoma" w:eastAsia="Calibri" w:hAnsi="Tahoma" w:cs="Tahoma"/>
+      <w:color w:val="0000FF"/>
+      <w:sz w:val="16"/>
+      <w:szCs w:val="16"/>
     </w:rPr>
   </w:style>
 </w:styles>
@@ -5693,7 +6480,7 @@
   <a:extraClrSchemeLst/>
   <a:extLst>
     <a:ext uri="{05A4C25C-085E-4340-85A3-A5531E510DB2}">
-      <thm15:themeFamily xmlns:thm15="http://schemas.microsoft.com/office/thememl/2012/main" name="Office Theme" id="{62F939B6-93AF-4DB8-9C6B-D6C7DFDC589F}" vid="{4A3C46E8-61CC-4603-A589-7422A47A8E4A}"/>
+      <thm15:themeFamily xmlns="" xmlns:thm15="http://schemas.microsoft.com/office/thememl/2012/main" name="Office Theme" id="{62F939B6-93AF-4DB8-9C6B-D6C7DFDC589F}" vid="{4A3C46E8-61CC-4603-A589-7422A47A8E4A}"/>
     </a:ext>
   </a:extLst>
 </a:theme>
@@ -5704,7 +6491,7 @@
 </file>
 
 <file path=customXml/itemProps1.xml><?xml version="1.0" encoding="utf-8"?>
-<ds:datastoreItem xmlns:ds="http://schemas.openxmlformats.org/officeDocument/2006/customXml" ds:itemID="{B57F409E-B27F-41FB-982A-2592D0569D93}">
+<ds:datastoreItem xmlns:ds="http://schemas.openxmlformats.org/officeDocument/2006/customXml" ds:itemID="{DD02451C-614B-4624-B0AB-3084B8DE3296}">
   <ds:schemaRefs>
     <ds:schemaRef ds:uri="http://schemas.openxmlformats.org/officeDocument/2006/bibliography"/>
   </ds:schemaRefs>

</xml_diff>